<commit_message>
- update báo cáo
</commit_message>
<xml_diff>
--- a/baocao.docx
+++ b/baocao.docx
@@ -66,7 +66,7 @@
             </w:rPr>
             <w:fldChar w:fldCharType="separate"/>
           </w:r>
-          <w:hyperlink w:anchor="_Toc61104590" w:history="1">
+          <w:hyperlink w:anchor="_Toc61216594" w:history="1">
             <w:r>
               <w:rPr>
                 <w:rStyle w:val="Hyperlink"/>
@@ -107,7 +107,7 @@
               <w:rPr>
                 <w:webHidden/>
               </w:rPr>
-              <w:instrText xml:space="preserve"> PAGEREF _Toc61104590 \h </w:instrText>
+              <w:instrText xml:space="preserve"> PAGEREF _Toc61216594 \h </w:instrText>
             </w:r>
             <w:r>
               <w:rPr>
@@ -147,7 +147,7 @@
               <w:szCs w:val="24"/>
             </w:rPr>
           </w:pPr>
-          <w:hyperlink w:anchor="_Toc61104591" w:history="1">
+          <w:hyperlink w:anchor="_Toc61216595" w:history="1">
             <w:r>
               <w:rPr>
                 <w:rStyle w:val="Hyperlink"/>
@@ -188,7 +188,7 @@
               <w:rPr>
                 <w:webHidden/>
               </w:rPr>
-              <w:instrText xml:space="preserve"> PAGEREF _Toc61104591 \h </w:instrText>
+              <w:instrText xml:space="preserve"> PAGEREF _Toc61216595 \h </w:instrText>
             </w:r>
             <w:r>
               <w:rPr>
@@ -231,7 +231,7 @@
               <w:szCs w:val="24"/>
             </w:rPr>
           </w:pPr>
-          <w:hyperlink w:anchor="_Toc61104592" w:history="1">
+          <w:hyperlink w:anchor="_Toc61216596" w:history="1">
             <w:r>
               <w:rPr>
                 <w:rStyle w:val="Hyperlink"/>
@@ -282,7 +282,7 @@
                 <w:noProof/>
                 <w:webHidden/>
               </w:rPr>
-              <w:instrText xml:space="preserve"> PAGEREF _Toc61104592 \h </w:instrText>
+              <w:instrText xml:space="preserve"> PAGEREF _Toc61216596 \h </w:instrText>
             </w:r>
             <w:r>
               <w:rPr>
@@ -329,7 +329,7 @@
               <w:szCs w:val="24"/>
             </w:rPr>
           </w:pPr>
-          <w:hyperlink w:anchor="_Toc61104593" w:history="1">
+          <w:hyperlink w:anchor="_Toc61216597" w:history="1">
             <w:r>
               <w:rPr>
                 <w:rStyle w:val="Hyperlink"/>
@@ -359,7 +359,7 @@
                 <w:iCs/>
                 <w:noProof/>
               </w:rPr>
-              <w:t>Kiến trúc hệ thống và luồng xử lý</w:t>
+              <w:t>Kiến trúc hệ thống và các luồng xử lý</w:t>
             </w:r>
             <w:r>
               <w:rPr>
@@ -380,271 +380,7 @@
                 <w:noProof/>
                 <w:webHidden/>
               </w:rPr>
-              <w:instrText xml:space="preserve"> PAGEREF _Toc61104593 \h </w:instrText>
-            </w:r>
-            <w:r>
-              <w:rPr>
-                <w:noProof/>
-                <w:webHidden/>
-              </w:rPr>
-            </w:r>
-            <w:r>
-              <w:rPr>
-                <w:noProof/>
-                <w:webHidden/>
-              </w:rPr>
-              <w:fldChar w:fldCharType="separate"/>
-            </w:r>
-            <w:r>
-              <w:rPr>
-                <w:noProof/>
-                <w:webHidden/>
-              </w:rPr>
-              <w:t>2</w:t>
-            </w:r>
-            <w:r>
-              <w:rPr>
-                <w:noProof/>
-                <w:webHidden/>
-              </w:rPr>
-              <w:fldChar w:fldCharType="end"/>
-            </w:r>
-          </w:hyperlink>
-        </w:p>
-        <w:p>
-          <w:pPr>
-            <w:pStyle w:val="TOC2"/>
-            <w:tabs>
-              <w:tab w:val="right" w:leader="dot" w:pos="9350"/>
-            </w:tabs>
-            <w:rPr>
-              <w:rFonts w:eastAsiaTheme="minorEastAsia" w:cstheme="minorBidi"/>
-              <w:b w:val="0"/>
-              <w:bCs w:val="0"/>
-              <w:noProof/>
-              <w:sz w:val="24"/>
-              <w:szCs w:val="24"/>
-            </w:rPr>
-          </w:pPr>
-          <w:hyperlink w:anchor="_Toc61104594" w:history="1">
-            <w:r>
-              <w:rPr>
-                <w:rStyle w:val="Hyperlink"/>
-                <w:rFonts w:ascii="Times New Roman" w:hAnsi="Times New Roman" w:cs="Times New Roman"/>
-                <w:noProof/>
-                <w:sz w:val="26"/>
-                <w:szCs w:val="26"/>
-              </w:rPr>
-              <w:drawing>
-                <wp:inline distT="0" distB="0" distL="0" distR="0" wp14:anchorId="2BF1532B" wp14:editId="64106B91">
-                  <wp:extent cx="2603500" cy="1524000"/>
-                  <wp:effectExtent l="0" t="0" r="0" b="0"/>
-                  <wp:docPr id="2" name="Picture 2" descr="Diagram&#10;&#10;Description automatically generated"/>
-                  <wp:cNvGraphicFramePr>
-                    <a:graphicFrameLocks xmlns:a="http://schemas.openxmlformats.org/drawingml/2006/main" noChangeAspect="1"/>
-                  </wp:cNvGraphicFramePr>
-                  <a:graphic xmlns:a="http://schemas.openxmlformats.org/drawingml/2006/main">
-                    <a:graphicData uri="http://schemas.openxmlformats.org/drawingml/2006/picture">
-                      <pic:pic xmlns:pic="http://schemas.openxmlformats.org/drawingml/2006/picture">
-                        <pic:nvPicPr>
-                          <pic:cNvPr id="1" name="Picture 1" descr="Diagram&#10;&#10;Description automatically generated"/>
-                          <pic:cNvPicPr/>
-                        </pic:nvPicPr>
-                        <pic:blipFill>
-                          <a:blip r:embed="rId6">
-                            <a:extLst>
-                              <a:ext uri="{28A0092B-C50C-407E-A947-70E740481C1C}">
-                                <a14:useLocalDpi xmlns:a14="http://schemas.microsoft.com/office/drawing/2010/main" val="0"/>
-                              </a:ext>
-                            </a:extLst>
-                          </a:blip>
-                          <a:stretch>
-                            <a:fillRect/>
-                          </a:stretch>
-                        </pic:blipFill>
-                        <pic:spPr>
-                          <a:xfrm>
-                            <a:off x="0" y="0"/>
-                            <a:ext cx="2603500" cy="1524000"/>
-                          </a:xfrm>
-                          <a:prstGeom prst="rect">
-                            <a:avLst/>
-                          </a:prstGeom>
-                        </pic:spPr>
-                      </pic:pic>
-                    </a:graphicData>
-                  </a:graphic>
-                </wp:inline>
-              </w:drawing>
-            </w:r>
-            <w:r>
-              <w:rPr>
-                <w:noProof/>
-                <w:webHidden/>
-              </w:rPr>
-              <w:tab/>
-            </w:r>
-            <w:r>
-              <w:rPr>
-                <w:noProof/>
-                <w:webHidden/>
-              </w:rPr>
-              <w:fldChar w:fldCharType="begin"/>
-            </w:r>
-            <w:r>
-              <w:rPr>
-                <w:noProof/>
-                <w:webHidden/>
-              </w:rPr>
-              <w:instrText xml:space="preserve"> PAGEREF _Toc61104594 \h </w:instrText>
-            </w:r>
-            <w:r>
-              <w:rPr>
-                <w:noProof/>
-                <w:webHidden/>
-              </w:rPr>
-            </w:r>
-            <w:r>
-              <w:rPr>
-                <w:noProof/>
-                <w:webHidden/>
-              </w:rPr>
-              <w:fldChar w:fldCharType="separate"/>
-            </w:r>
-            <w:r>
-              <w:rPr>
-                <w:noProof/>
-                <w:webHidden/>
-              </w:rPr>
-              <w:t>2</w:t>
-            </w:r>
-            <w:r>
-              <w:rPr>
-                <w:noProof/>
-                <w:webHidden/>
-              </w:rPr>
-              <w:fldChar w:fldCharType="end"/>
-            </w:r>
-          </w:hyperlink>
-        </w:p>
-        <w:p>
-          <w:pPr>
-            <w:pStyle w:val="TOC2"/>
-            <w:tabs>
-              <w:tab w:val="right" w:leader="dot" w:pos="9350"/>
-            </w:tabs>
-            <w:rPr>
-              <w:rFonts w:eastAsiaTheme="minorEastAsia" w:cstheme="minorBidi"/>
-              <w:b w:val="0"/>
-              <w:bCs w:val="0"/>
-              <w:noProof/>
-              <w:sz w:val="24"/>
-              <w:szCs w:val="24"/>
-            </w:rPr>
-          </w:pPr>
-          <w:hyperlink w:anchor="_Toc61104595" w:history="1">
-            <w:r>
-              <w:rPr>
-                <w:rStyle w:val="Hyperlink"/>
-                <w:rFonts w:ascii="Times New Roman" w:hAnsi="Times New Roman" w:cs="Times New Roman"/>
-                <w:noProof/>
-              </w:rPr>
-              <w:t>Luồng kết nối client-server:</w:t>
-            </w:r>
-            <w:r>
-              <w:rPr>
-                <w:noProof/>
-                <w:webHidden/>
-              </w:rPr>
-              <w:tab/>
-            </w:r>
-            <w:r>
-              <w:rPr>
-                <w:noProof/>
-                <w:webHidden/>
-              </w:rPr>
-              <w:fldChar w:fldCharType="begin"/>
-            </w:r>
-            <w:r>
-              <w:rPr>
-                <w:noProof/>
-                <w:webHidden/>
-              </w:rPr>
-              <w:instrText xml:space="preserve"> PAGEREF _Toc61104595 \h </w:instrText>
-            </w:r>
-            <w:r>
-              <w:rPr>
-                <w:noProof/>
-                <w:webHidden/>
-              </w:rPr>
-            </w:r>
-            <w:r>
-              <w:rPr>
-                <w:noProof/>
-                <w:webHidden/>
-              </w:rPr>
-              <w:fldChar w:fldCharType="separate"/>
-            </w:r>
-            <w:r>
-              <w:rPr>
-                <w:noProof/>
-                <w:webHidden/>
-              </w:rPr>
-              <w:t>2</w:t>
-            </w:r>
-            <w:r>
-              <w:rPr>
-                <w:noProof/>
-                <w:webHidden/>
-              </w:rPr>
-              <w:fldChar w:fldCharType="end"/>
-            </w:r>
-          </w:hyperlink>
-        </w:p>
-        <w:p>
-          <w:pPr>
-            <w:pStyle w:val="TOC2"/>
-            <w:tabs>
-              <w:tab w:val="right" w:leader="dot" w:pos="9350"/>
-            </w:tabs>
-            <w:rPr>
-              <w:rFonts w:eastAsiaTheme="minorEastAsia" w:cstheme="minorBidi"/>
-              <w:b w:val="0"/>
-              <w:bCs w:val="0"/>
-              <w:noProof/>
-              <w:sz w:val="24"/>
-              <w:szCs w:val="24"/>
-            </w:rPr>
-          </w:pPr>
-          <w:hyperlink w:anchor="_Toc61104596" w:history="1">
-            <w:r>
-              <w:rPr>
-                <w:rStyle w:val="Hyperlink"/>
-                <w:rFonts w:ascii="Times New Roman" w:hAnsi="Times New Roman" w:cs="Times New Roman"/>
-                <w:noProof/>
-              </w:rPr>
-              <w:t>Luồng chứng thực client:</w:t>
-            </w:r>
-            <w:r>
-              <w:rPr>
-                <w:noProof/>
-                <w:webHidden/>
-              </w:rPr>
-              <w:tab/>
-            </w:r>
-            <w:r>
-              <w:rPr>
-                <w:noProof/>
-                <w:webHidden/>
-              </w:rPr>
-              <w:fldChar w:fldCharType="begin"/>
-            </w:r>
-            <w:r>
-              <w:rPr>
-                <w:noProof/>
-                <w:webHidden/>
-              </w:rPr>
-              <w:instrText xml:space="preserve"> PAGEREF _Toc61104596 \h </w:instrText>
+              <w:instrText xml:space="preserve"> PAGEREF _Toc61216597 \h </w:instrText>
             </w:r>
             <w:r>
               <w:rPr>
@@ -688,7 +424,7 @@
               <w:szCs w:val="24"/>
             </w:rPr>
           </w:pPr>
-          <w:hyperlink w:anchor="_Toc61104597" w:history="1">
+          <w:hyperlink w:anchor="_Toc61216598" w:history="1">
             <w:r>
               <w:rPr>
                 <w:rStyle w:val="Hyperlink"/>
@@ -729,7 +465,7 @@
               <w:rPr>
                 <w:webHidden/>
               </w:rPr>
-              <w:instrText xml:space="preserve"> PAGEREF _Toc61104597 \h </w:instrText>
+              <w:instrText xml:space="preserve"> PAGEREF _Toc61216598 \h </w:instrText>
             </w:r>
             <w:r>
               <w:rPr>
@@ -746,7 +482,7 @@
               <w:rPr>
                 <w:webHidden/>
               </w:rPr>
-              <w:t>3</w:t>
+              <w:t>4</w:t>
             </w:r>
             <w:r>
               <w:rPr>
@@ -772,7 +508,7 @@
               <w:szCs w:val="24"/>
             </w:rPr>
           </w:pPr>
-          <w:hyperlink w:anchor="_Toc61104598" w:history="1">
+          <w:hyperlink w:anchor="_Toc61216599" w:history="1">
             <w:r>
               <w:rPr>
                 <w:rStyle w:val="Hyperlink"/>
@@ -823,7 +559,7 @@
                 <w:noProof/>
                 <w:webHidden/>
               </w:rPr>
-              <w:instrText xml:space="preserve"> PAGEREF _Toc61104598 \h </w:instrText>
+              <w:instrText xml:space="preserve"> PAGEREF _Toc61216599 \h </w:instrText>
             </w:r>
             <w:r>
               <w:rPr>
@@ -843,7 +579,7 @@
                 <w:noProof/>
                 <w:webHidden/>
               </w:rPr>
-              <w:t>3</w:t>
+              <w:t>4</w:t>
             </w:r>
             <w:r>
               <w:rPr>
@@ -870,7 +606,7 @@
               <w:szCs w:val="24"/>
             </w:rPr>
           </w:pPr>
-          <w:hyperlink w:anchor="_Toc61104599" w:history="1">
+          <w:hyperlink w:anchor="_Toc61216600" w:history="1">
             <w:r>
               <w:rPr>
                 <w:rStyle w:val="Hyperlink"/>
@@ -921,7 +657,7 @@
                 <w:noProof/>
                 <w:webHidden/>
               </w:rPr>
-              <w:instrText xml:space="preserve"> PAGEREF _Toc61104599 \h </w:instrText>
+              <w:instrText xml:space="preserve"> PAGEREF _Toc61216600 \h </w:instrText>
             </w:r>
             <w:r>
               <w:rPr>
@@ -941,7 +677,7 @@
                 <w:noProof/>
                 <w:webHidden/>
               </w:rPr>
-              <w:t>3</w:t>
+              <w:t>5</w:t>
             </w:r>
             <w:r>
               <w:rPr>
@@ -979,7 +715,7 @@
           <w:ilvl w:val="0"/>
           <w:numId w:val="2"/>
         </w:numPr>
-        <w:spacing w:line="276" w:lineRule="auto"/>
+        <w:spacing w:line="360" w:lineRule="auto"/>
         <w:outlineLvl w:val="0"/>
         <w:rPr>
           <w:rFonts w:ascii="Times New Roman" w:hAnsi="Times New Roman" w:cs="Times New Roman"/>
@@ -991,7 +727,7 @@
           <w:szCs w:val="30"/>
         </w:rPr>
       </w:pPr>
-      <w:bookmarkStart w:id="0" w:name="_Toc61104590"/>
+      <w:bookmarkStart w:id="0" w:name="_Toc61216594"/>
       <w:r>
         <w:rPr>
           <w:rFonts w:ascii="Times New Roman" w:hAnsi="Times New Roman" w:cs="Times New Roman"/>
@@ -1405,12 +1141,23 @@
     </w:p>
     <w:p>
       <w:pPr>
+        <w:spacing w:line="276" w:lineRule="auto"/>
+        <w:jc w:val="both"/>
+        <w:rPr>
+          <w:rFonts w:ascii="Times New Roman" w:hAnsi="Times New Roman" w:cs="Times New Roman"/>
+          <w:sz w:val="20"/>
+          <w:szCs w:val="20"/>
+        </w:rPr>
+      </w:pPr>
+    </w:p>
+    <w:p>
+      <w:pPr>
         <w:pStyle w:val="ListParagraph"/>
         <w:numPr>
           <w:ilvl w:val="0"/>
           <w:numId w:val="2"/>
         </w:numPr>
-        <w:spacing w:line="276" w:lineRule="auto"/>
+        <w:spacing w:line="360" w:lineRule="auto"/>
         <w:outlineLvl w:val="0"/>
         <w:rPr>
           <w:rFonts w:ascii="Times New Roman" w:hAnsi="Times New Roman" w:cs="Times New Roman"/>
@@ -1422,7 +1169,7 @@
           <w:szCs w:val="30"/>
         </w:rPr>
       </w:pPr>
-      <w:bookmarkStart w:id="1" w:name="_Toc61104591"/>
+      <w:bookmarkStart w:id="1" w:name="_Toc61216595"/>
       <w:r>
         <w:rPr>
           <w:rFonts w:ascii="Times New Roman" w:hAnsi="Times New Roman" w:cs="Times New Roman"/>
@@ -1457,7 +1204,7 @@
           <w:szCs w:val="26"/>
         </w:rPr>
       </w:pPr>
-      <w:bookmarkStart w:id="2" w:name="_Toc61104592"/>
+      <w:bookmarkStart w:id="2" w:name="_Toc61216596"/>
       <w:r>
         <w:rPr>
           <w:rFonts w:ascii="Times New Roman" w:hAnsi="Times New Roman" w:cs="Times New Roman"/>
@@ -1936,6 +1683,19 @@
         </w:rPr>
         <w:t>.</w:t>
       </w:r>
+    </w:p>
+    <w:p>
+      <w:pPr>
+        <w:pStyle w:val="ListParagraph"/>
+        <w:spacing w:line="276" w:lineRule="auto"/>
+        <w:ind w:left="567" w:firstLine="426"/>
+        <w:jc w:val="both"/>
+        <w:rPr>
+          <w:rFonts w:ascii="Times New Roman" w:hAnsi="Times New Roman" w:cs="Times New Roman"/>
+          <w:sz w:val="10"/>
+          <w:szCs w:val="10"/>
+        </w:rPr>
+      </w:pPr>
     </w:p>
     <w:p>
       <w:pPr>
@@ -1957,23 +1717,48 @@
           <w:szCs w:val="26"/>
         </w:rPr>
       </w:pPr>
-      <w:bookmarkStart w:id="3" w:name="_Toc61104593"/>
-      <w:r>
-        <w:rPr>
-          <w:rFonts w:ascii="Times New Roman" w:hAnsi="Times New Roman" w:cs="Times New Roman"/>
-          <w:b/>
-          <w:bCs/>
-          <w:i/>
-          <w:iCs/>
-          <w:sz w:val="26"/>
-          <w:szCs w:val="26"/>
-        </w:rPr>
-        <w:t>Kiến trúc hệ thống và luồng xử lý</w:t>
+      <w:bookmarkStart w:id="3" w:name="_Toc61216597"/>
+      <w:r>
+        <w:rPr>
+          <w:rFonts w:ascii="Times New Roman" w:hAnsi="Times New Roman" w:cs="Times New Roman"/>
+          <w:b/>
+          <w:bCs/>
+          <w:i/>
+          <w:iCs/>
+          <w:sz w:val="26"/>
+          <w:szCs w:val="26"/>
+        </w:rPr>
+        <w:t>Kiến trúc hệ thống và</w:t>
+      </w:r>
+      <w:r>
+        <w:rPr>
+          <w:rFonts w:ascii="Times New Roman" w:hAnsi="Times New Roman" w:cs="Times New Roman"/>
+          <w:b/>
+          <w:bCs/>
+          <w:i/>
+          <w:iCs/>
+          <w:sz w:val="26"/>
+          <w:szCs w:val="26"/>
+        </w:rPr>
+        <w:t xml:space="preserve"> các</w:t>
+      </w:r>
+      <w:r>
+        <w:rPr>
+          <w:rFonts w:ascii="Times New Roman" w:hAnsi="Times New Roman" w:cs="Times New Roman"/>
+          <w:b/>
+          <w:bCs/>
+          <w:i/>
+          <w:iCs/>
+          <w:sz w:val="26"/>
+          <w:szCs w:val="26"/>
+        </w:rPr>
+        <w:t xml:space="preserve"> luồng xử lý</w:t>
       </w:r>
       <w:bookmarkEnd w:id="3"/>
     </w:p>
     <w:p>
       <w:pPr>
+        <w:spacing w:before="240"/>
         <w:jc w:val="center"/>
         <w:rPr>
           <w:rFonts w:ascii="Times New Roman" w:hAnsi="Times New Roman" w:cs="Times New Roman"/>
@@ -1989,9 +1774,9 @@
           <w:szCs w:val="26"/>
         </w:rPr>
         <w:drawing>
-          <wp:inline distT="0" distB="0" distL="0" distR="0" wp14:anchorId="27E85AE0" wp14:editId="43CFDD11">
-            <wp:extent cx="2603500" cy="1524000"/>
-            <wp:effectExtent l="0" t="0" r="0" b="0"/>
+          <wp:inline distT="0" distB="0" distL="0" distR="0" wp14:anchorId="27E85AE0" wp14:editId="02C3F399">
+            <wp:extent cx="2754338" cy="1612295"/>
+            <wp:effectExtent l="0" t="0" r="1905" b="635"/>
             <wp:docPr id="3" name="Picture 3" descr="Diagram&#10;&#10;Description automatically generated with medium confidence"/>
             <wp:cNvGraphicFramePr>
               <a:graphicFrameLocks xmlns:a="http://schemas.openxmlformats.org/drawingml/2006/main" noChangeAspect="1"/>
@@ -2004,7 +1789,7 @@
                     <pic:cNvPicPr/>
                   </pic:nvPicPr>
                   <pic:blipFill>
-                    <a:blip r:embed="rId7">
+                    <a:blip r:embed="rId6">
                       <a:extLst>
                         <a:ext uri="{28A0092B-C50C-407E-A947-70E740481C1C}">
                           <a14:useLocalDpi xmlns:a14="http://schemas.microsoft.com/office/drawing/2010/main" val="0"/>
@@ -2018,7 +1803,7 @@
                   <pic:spPr>
                     <a:xfrm>
                       <a:off x="0" y="0"/>
-                      <a:ext cx="2603500" cy="1524000"/>
+                      <a:ext cx="2804843" cy="1641859"/>
                     </a:xfrm>
                     <a:prstGeom prst="rect">
                       <a:avLst/>
@@ -2045,43 +1830,1130 @@
     </w:p>
     <w:p>
       <w:pPr>
+        <w:spacing w:line="276" w:lineRule="auto"/>
         <w:ind w:left="567" w:firstLine="426"/>
-        <w:rPr>
-          <w:rFonts w:ascii="Times New Roman" w:hAnsi="Times New Roman" w:cs="Times New Roman"/>
-          <w:sz w:val="26"/>
-          <w:szCs w:val="26"/>
-        </w:rPr>
-      </w:pPr>
-      <w:bookmarkStart w:id="4" w:name="_Toc61104595"/>
-      <w:r>
-        <w:rPr>
-          <w:rFonts w:ascii="Times New Roman" w:hAnsi="Times New Roman" w:cs="Times New Roman"/>
+        <w:jc w:val="both"/>
+        <w:rPr>
+          <w:rFonts w:ascii="Times New Roman" w:hAnsi="Times New Roman" w:cs="Times New Roman"/>
+          <w:b/>
+          <w:bCs/>
+          <w:i/>
+          <w:iCs/>
+          <w:sz w:val="26"/>
+          <w:szCs w:val="26"/>
+        </w:rPr>
+      </w:pPr>
+      <w:r>
+        <w:rPr>
+          <w:rFonts w:ascii="Times New Roman" w:hAnsi="Times New Roman" w:cs="Times New Roman"/>
+          <w:b/>
+          <w:bCs/>
+          <w:i/>
+          <w:iCs/>
           <w:sz w:val="26"/>
           <w:szCs w:val="26"/>
         </w:rPr>
         <w:t>Luồng kết nối client-server:</w:t>
       </w:r>
-      <w:bookmarkEnd w:id="4"/>
-    </w:p>
-    <w:p>
-      <w:pPr>
+    </w:p>
+    <w:p>
+      <w:pPr>
+        <w:pStyle w:val="ListParagraph"/>
+        <w:numPr>
+          <w:ilvl w:val="0"/>
+          <w:numId w:val="5"/>
+        </w:numPr>
+        <w:spacing w:line="276" w:lineRule="auto"/>
+        <w:jc w:val="both"/>
+        <w:rPr>
+          <w:rFonts w:ascii="Times New Roman" w:hAnsi="Times New Roman" w:cs="Times New Roman"/>
+          <w:sz w:val="26"/>
+          <w:szCs w:val="26"/>
+        </w:rPr>
+      </w:pPr>
+      <w:r>
+        <w:rPr>
+          <w:rFonts w:ascii="Times New Roman" w:hAnsi="Times New Roman" w:cs="Times New Roman"/>
+          <w:sz w:val="26"/>
+          <w:szCs w:val="26"/>
+        </w:rPr>
+        <w:t>Bước 1: server mở socket chờ kết nối từ client</w:t>
+      </w:r>
+      <w:r>
+        <w:rPr>
+          <w:rFonts w:ascii="Times New Roman" w:hAnsi="Times New Roman" w:cs="Times New Roman"/>
+          <w:sz w:val="26"/>
+          <w:szCs w:val="26"/>
+        </w:rPr>
+        <w:t>.</w:t>
+      </w:r>
+    </w:p>
+    <w:p>
+      <w:pPr>
+        <w:pStyle w:val="ListParagraph"/>
+        <w:numPr>
+          <w:ilvl w:val="0"/>
+          <w:numId w:val="5"/>
+        </w:numPr>
+        <w:spacing w:line="276" w:lineRule="auto"/>
+        <w:jc w:val="both"/>
+        <w:rPr>
+          <w:rFonts w:ascii="Times New Roman" w:hAnsi="Times New Roman" w:cs="Times New Roman"/>
+          <w:sz w:val="26"/>
+          <w:szCs w:val="26"/>
+        </w:rPr>
+      </w:pPr>
+      <w:r>
+        <w:rPr>
+          <w:rFonts w:ascii="Times New Roman" w:hAnsi="Times New Roman" w:cs="Times New Roman"/>
+          <w:sz w:val="26"/>
+          <w:szCs w:val="26"/>
+        </w:rPr>
+        <w:t>Bước 2: client connect tới server</w:t>
+      </w:r>
+      <w:r>
+        <w:rPr>
+          <w:rFonts w:ascii="Times New Roman" w:hAnsi="Times New Roman" w:cs="Times New Roman"/>
+          <w:sz w:val="26"/>
+          <w:szCs w:val="26"/>
+        </w:rPr>
+        <w:t>.</w:t>
+      </w:r>
+    </w:p>
+    <w:p>
+      <w:pPr>
+        <w:pStyle w:val="ListParagraph"/>
+        <w:numPr>
+          <w:ilvl w:val="0"/>
+          <w:numId w:val="5"/>
+        </w:numPr>
+        <w:spacing w:line="276" w:lineRule="auto"/>
+        <w:jc w:val="both"/>
+        <w:rPr>
+          <w:rFonts w:ascii="Times New Roman" w:hAnsi="Times New Roman" w:cs="Times New Roman"/>
+          <w:sz w:val="26"/>
+          <w:szCs w:val="26"/>
+        </w:rPr>
+      </w:pPr>
+      <w:r>
+        <w:rPr>
+          <w:rFonts w:ascii="Times New Roman" w:hAnsi="Times New Roman" w:cs="Times New Roman"/>
+          <w:sz w:val="26"/>
+          <w:szCs w:val="26"/>
+        </w:rPr>
+        <w:t>Bước 3: server gửi RSA public key cho client</w:t>
+      </w:r>
+      <w:r>
+        <w:rPr>
+          <w:rFonts w:ascii="Times New Roman" w:hAnsi="Times New Roman" w:cs="Times New Roman"/>
+          <w:sz w:val="26"/>
+          <w:szCs w:val="26"/>
+        </w:rPr>
+        <w:t>.</w:t>
+      </w:r>
+    </w:p>
+    <w:p>
+      <w:pPr>
+        <w:pStyle w:val="ListParagraph"/>
+        <w:numPr>
+          <w:ilvl w:val="0"/>
+          <w:numId w:val="5"/>
+        </w:numPr>
+        <w:spacing w:line="276" w:lineRule="auto"/>
+        <w:jc w:val="both"/>
+        <w:rPr>
+          <w:rFonts w:ascii="Times New Roman" w:hAnsi="Times New Roman" w:cs="Times New Roman"/>
+          <w:sz w:val="26"/>
+          <w:szCs w:val="26"/>
+        </w:rPr>
+      </w:pPr>
+      <w:r>
+        <w:rPr>
+          <w:rFonts w:ascii="Times New Roman" w:hAnsi="Times New Roman" w:cs="Times New Roman"/>
+          <w:sz w:val="26"/>
+          <w:szCs w:val="26"/>
+        </w:rPr>
+        <w:t>Bước 4: client sinh AES secret key ngẫu nhiên</w:t>
+      </w:r>
+      <w:r>
+        <w:rPr>
+          <w:rFonts w:ascii="Times New Roman" w:hAnsi="Times New Roman" w:cs="Times New Roman"/>
+          <w:sz w:val="26"/>
+          <w:szCs w:val="26"/>
+        </w:rPr>
+        <w:t>.</w:t>
+      </w:r>
+    </w:p>
+    <w:p>
+      <w:pPr>
+        <w:pStyle w:val="ListParagraph"/>
+        <w:numPr>
+          <w:ilvl w:val="0"/>
+          <w:numId w:val="5"/>
+        </w:numPr>
+        <w:spacing w:line="276" w:lineRule="auto"/>
+        <w:jc w:val="both"/>
+        <w:rPr>
+          <w:rFonts w:ascii="Times New Roman" w:hAnsi="Times New Roman" w:cs="Times New Roman"/>
+          <w:sz w:val="26"/>
+          <w:szCs w:val="26"/>
+        </w:rPr>
+      </w:pPr>
+      <w:r>
+        <w:rPr>
+          <w:rFonts w:ascii="Times New Roman" w:hAnsi="Times New Roman" w:cs="Times New Roman"/>
+          <w:sz w:val="26"/>
+          <w:szCs w:val="26"/>
+        </w:rPr>
+        <w:t>Bước 5: client gửi AES secret key cho server (dữ liệu gởi được mã hóa bằng RSA public key nhận được ở bước 3)</w:t>
+      </w:r>
+      <w:r>
+        <w:rPr>
+          <w:rFonts w:ascii="Times New Roman" w:hAnsi="Times New Roman" w:cs="Times New Roman"/>
+          <w:sz w:val="26"/>
+          <w:szCs w:val="26"/>
+        </w:rPr>
+        <w:t>.</w:t>
+      </w:r>
+    </w:p>
+    <w:p>
+      <w:pPr>
+        <w:pStyle w:val="ListParagraph"/>
+        <w:numPr>
+          <w:ilvl w:val="0"/>
+          <w:numId w:val="5"/>
+        </w:numPr>
+        <w:spacing w:line="276" w:lineRule="auto"/>
+        <w:jc w:val="both"/>
+        <w:rPr>
+          <w:rFonts w:ascii="Times New Roman" w:hAnsi="Times New Roman" w:cs="Times New Roman"/>
+          <w:sz w:val="26"/>
+          <w:szCs w:val="26"/>
+        </w:rPr>
+      </w:pPr>
+      <w:r>
+        <w:rPr>
+          <w:rFonts w:ascii="Times New Roman" w:hAnsi="Times New Roman" w:cs="Times New Roman"/>
+          <w:sz w:val="26"/>
+          <w:szCs w:val="26"/>
+        </w:rPr>
+        <w:t xml:space="preserve">Bước 6: client và server dùng AES secret key đễ mã hóa và giải mã dữ liệu </w:t>
+      </w:r>
+      <w:r>
+        <w:rPr>
+          <w:rFonts w:ascii="Times New Roman" w:hAnsi="Times New Roman" w:cs="Times New Roman"/>
+          <w:sz w:val="26"/>
+          <w:szCs w:val="26"/>
+        </w:rPr>
+        <w:t>truyền nhận</w:t>
+      </w:r>
+      <w:r>
+        <w:rPr>
+          <w:rFonts w:ascii="Times New Roman" w:hAnsi="Times New Roman" w:cs="Times New Roman"/>
+          <w:sz w:val="26"/>
+          <w:szCs w:val="26"/>
+        </w:rPr>
+        <w:t>.</w:t>
+      </w:r>
+    </w:p>
+    <w:p>
+      <w:pPr>
+        <w:spacing w:before="120" w:line="276" w:lineRule="auto"/>
         <w:ind w:left="567" w:firstLine="426"/>
-        <w:rPr>
-          <w:rFonts w:ascii="Times New Roman" w:hAnsi="Times New Roman" w:cs="Times New Roman"/>
-          <w:sz w:val="26"/>
-          <w:szCs w:val="26"/>
-        </w:rPr>
-      </w:pPr>
-      <w:bookmarkStart w:id="5" w:name="_Toc61104596"/>
-      <w:r>
-        <w:rPr>
-          <w:rFonts w:ascii="Times New Roman" w:hAnsi="Times New Roman" w:cs="Times New Roman"/>
-          <w:sz w:val="26"/>
-          <w:szCs w:val="26"/>
-        </w:rPr>
-        <w:t>Luồng chứng thực client:</w:t>
-      </w:r>
-      <w:bookmarkEnd w:id="5"/>
+        <w:jc w:val="both"/>
+        <w:rPr>
+          <w:rFonts w:ascii="Times New Roman" w:hAnsi="Times New Roman" w:cs="Times New Roman"/>
+          <w:b/>
+          <w:bCs/>
+          <w:i/>
+          <w:iCs/>
+          <w:sz w:val="26"/>
+          <w:szCs w:val="26"/>
+        </w:rPr>
+      </w:pPr>
+      <w:r>
+        <w:rPr>
+          <w:rFonts w:ascii="Times New Roman" w:hAnsi="Times New Roman" w:cs="Times New Roman"/>
+          <w:b/>
+          <w:bCs/>
+          <w:i/>
+          <w:iCs/>
+          <w:sz w:val="26"/>
+          <w:szCs w:val="26"/>
+        </w:rPr>
+        <w:t xml:space="preserve">Luồng </w:t>
+      </w:r>
+      <w:r>
+        <w:rPr>
+          <w:rFonts w:ascii="Times New Roman" w:hAnsi="Times New Roman" w:cs="Times New Roman"/>
+          <w:b/>
+          <w:bCs/>
+          <w:i/>
+          <w:iCs/>
+          <w:sz w:val="26"/>
+          <w:szCs w:val="26"/>
+        </w:rPr>
+        <w:t xml:space="preserve">tạo </w:t>
+      </w:r>
+      <w:r>
+        <w:rPr>
+          <w:rFonts w:ascii="Times New Roman" w:hAnsi="Times New Roman" w:cs="Times New Roman"/>
+          <w:b/>
+          <w:bCs/>
+          <w:i/>
+          <w:iCs/>
+          <w:sz w:val="26"/>
+          <w:szCs w:val="26"/>
+        </w:rPr>
+        <w:t>certificate cho</w:t>
+      </w:r>
+      <w:r>
+        <w:rPr>
+          <w:rFonts w:ascii="Times New Roman" w:hAnsi="Times New Roman" w:cs="Times New Roman"/>
+          <w:b/>
+          <w:bCs/>
+          <w:i/>
+          <w:iCs/>
+          <w:sz w:val="26"/>
+          <w:szCs w:val="26"/>
+        </w:rPr>
+        <w:t xml:space="preserve"> </w:t>
+      </w:r>
+      <w:r>
+        <w:rPr>
+          <w:rFonts w:ascii="Times New Roman" w:hAnsi="Times New Roman" w:cs="Times New Roman"/>
+          <w:b/>
+          <w:bCs/>
+          <w:i/>
+          <w:iCs/>
+          <w:sz w:val="26"/>
+          <w:szCs w:val="26"/>
+        </w:rPr>
+        <w:t>user</w:t>
+      </w:r>
+      <w:r>
+        <w:rPr>
+          <w:rFonts w:ascii="Times New Roman" w:hAnsi="Times New Roman" w:cs="Times New Roman"/>
+          <w:b/>
+          <w:bCs/>
+          <w:i/>
+          <w:iCs/>
+          <w:sz w:val="26"/>
+          <w:szCs w:val="26"/>
+        </w:rPr>
+        <w:t>:</w:t>
+      </w:r>
+    </w:p>
+    <w:p>
+      <w:pPr>
+        <w:pStyle w:val="ListParagraph"/>
+        <w:numPr>
+          <w:ilvl w:val="0"/>
+          <w:numId w:val="5"/>
+        </w:numPr>
+        <w:spacing w:line="276" w:lineRule="auto"/>
+        <w:jc w:val="both"/>
+        <w:rPr>
+          <w:rFonts w:ascii="Times New Roman" w:hAnsi="Times New Roman" w:cs="Times New Roman"/>
+          <w:sz w:val="26"/>
+          <w:szCs w:val="26"/>
+        </w:rPr>
+      </w:pPr>
+      <w:r>
+        <w:rPr>
+          <w:rFonts w:ascii="Times New Roman" w:hAnsi="Times New Roman" w:cs="Times New Roman"/>
+          <w:sz w:val="26"/>
+          <w:szCs w:val="26"/>
+        </w:rPr>
+        <w:t>Bước 1: user gởi RSA public key của mình cho server</w:t>
+      </w:r>
+      <w:r>
+        <w:rPr>
+          <w:rFonts w:ascii="Times New Roman" w:hAnsi="Times New Roman" w:cs="Times New Roman"/>
+          <w:sz w:val="26"/>
+          <w:szCs w:val="26"/>
+        </w:rPr>
+        <w:t>.</w:t>
+      </w:r>
+    </w:p>
+    <w:p>
+      <w:pPr>
+        <w:pStyle w:val="ListParagraph"/>
+        <w:numPr>
+          <w:ilvl w:val="0"/>
+          <w:numId w:val="5"/>
+        </w:numPr>
+        <w:spacing w:before="120" w:line="276" w:lineRule="auto"/>
+        <w:jc w:val="both"/>
+        <w:rPr>
+          <w:rFonts w:ascii="Times New Roman" w:hAnsi="Times New Roman" w:cs="Times New Roman"/>
+          <w:sz w:val="26"/>
+          <w:szCs w:val="26"/>
+        </w:rPr>
+      </w:pPr>
+      <w:r>
+        <w:rPr>
+          <w:rFonts w:ascii="Times New Roman" w:hAnsi="Times New Roman" w:cs="Times New Roman"/>
+          <w:sz w:val="26"/>
+          <w:szCs w:val="26"/>
+        </w:rPr>
+        <w:t>Bước 2: server tạo certificate cho user nội dung là thông tin id của user, RSA public key của user và chữ ký được ký bằng RSA private key của server</w:t>
+      </w:r>
+      <w:r>
+        <w:rPr>
+          <w:rFonts w:ascii="Times New Roman" w:hAnsi="Times New Roman" w:cs="Times New Roman"/>
+          <w:sz w:val="26"/>
+          <w:szCs w:val="26"/>
+        </w:rPr>
+        <w:t>.</w:t>
+      </w:r>
+    </w:p>
+    <w:p>
+      <w:pPr>
+        <w:pStyle w:val="ListParagraph"/>
+        <w:numPr>
+          <w:ilvl w:val="0"/>
+          <w:numId w:val="5"/>
+        </w:numPr>
+        <w:spacing w:before="120" w:line="276" w:lineRule="auto"/>
+        <w:jc w:val="both"/>
+        <w:rPr>
+          <w:rFonts w:ascii="Times New Roman" w:hAnsi="Times New Roman" w:cs="Times New Roman"/>
+          <w:sz w:val="26"/>
+          <w:szCs w:val="26"/>
+        </w:rPr>
+      </w:pPr>
+      <w:r>
+        <w:rPr>
+          <w:rFonts w:ascii="Times New Roman" w:hAnsi="Times New Roman" w:cs="Times New Roman"/>
+          <w:sz w:val="26"/>
+          <w:szCs w:val="26"/>
+        </w:rPr>
+        <w:t>Bước 3: server gửi certificate cho client lưu trữ</w:t>
+      </w:r>
+      <w:r>
+        <w:rPr>
+          <w:rFonts w:ascii="Times New Roman" w:hAnsi="Times New Roman" w:cs="Times New Roman"/>
+          <w:sz w:val="26"/>
+          <w:szCs w:val="26"/>
+        </w:rPr>
+        <w:t>.</w:t>
+      </w:r>
+    </w:p>
+    <w:p>
+      <w:pPr>
+        <w:spacing w:before="240" w:line="276" w:lineRule="auto"/>
+        <w:ind w:left="720" w:firstLine="273"/>
+        <w:jc w:val="both"/>
+        <w:rPr>
+          <w:rFonts w:ascii="Times New Roman" w:hAnsi="Times New Roman" w:cs="Times New Roman"/>
+          <w:b/>
+          <w:bCs/>
+          <w:i/>
+          <w:iCs/>
+          <w:sz w:val="26"/>
+          <w:szCs w:val="26"/>
+        </w:rPr>
+      </w:pPr>
+      <w:r>
+        <w:rPr>
+          <w:rFonts w:ascii="Times New Roman" w:hAnsi="Times New Roman" w:cs="Times New Roman"/>
+          <w:b/>
+          <w:bCs/>
+          <w:i/>
+          <w:iCs/>
+          <w:sz w:val="26"/>
+          <w:szCs w:val="26"/>
+        </w:rPr>
+        <w:t xml:space="preserve">Luồng </w:t>
+      </w:r>
+      <w:r>
+        <w:rPr>
+          <w:rFonts w:ascii="Times New Roman" w:hAnsi="Times New Roman" w:cs="Times New Roman"/>
+          <w:b/>
+          <w:bCs/>
+          <w:i/>
+          <w:iCs/>
+          <w:sz w:val="26"/>
+          <w:szCs w:val="26"/>
+        </w:rPr>
+        <w:t xml:space="preserve">kết nối và </w:t>
+      </w:r>
+      <w:r>
+        <w:rPr>
+          <w:rFonts w:ascii="Times New Roman" w:hAnsi="Times New Roman" w:cs="Times New Roman"/>
+          <w:b/>
+          <w:bCs/>
+          <w:i/>
+          <w:iCs/>
+          <w:sz w:val="26"/>
+          <w:szCs w:val="26"/>
+        </w:rPr>
+        <w:t xml:space="preserve">chứng thực giữa các user (giả sử user A muốn </w:t>
+      </w:r>
+      <w:r>
+        <w:rPr>
+          <w:rFonts w:ascii="Times New Roman" w:hAnsi="Times New Roman" w:cs="Times New Roman"/>
+          <w:b/>
+          <w:bCs/>
+          <w:i/>
+          <w:iCs/>
+          <w:sz w:val="26"/>
+          <w:szCs w:val="26"/>
+        </w:rPr>
+        <w:t xml:space="preserve">kết nối và </w:t>
+      </w:r>
+      <w:r>
+        <w:rPr>
+          <w:rFonts w:ascii="Times New Roman" w:hAnsi="Times New Roman" w:cs="Times New Roman"/>
+          <w:b/>
+          <w:bCs/>
+          <w:i/>
+          <w:iCs/>
+          <w:sz w:val="26"/>
+          <w:szCs w:val="26"/>
+        </w:rPr>
+        <w:t>chat với user B):</w:t>
+      </w:r>
+    </w:p>
+    <w:p>
+      <w:pPr>
+        <w:pStyle w:val="ListParagraph"/>
+        <w:numPr>
+          <w:ilvl w:val="0"/>
+          <w:numId w:val="5"/>
+        </w:numPr>
+        <w:spacing w:line="276" w:lineRule="auto"/>
+        <w:jc w:val="both"/>
+        <w:rPr>
+          <w:rFonts w:ascii="Times New Roman" w:hAnsi="Times New Roman" w:cs="Times New Roman"/>
+          <w:sz w:val="26"/>
+          <w:szCs w:val="26"/>
+        </w:rPr>
+      </w:pPr>
+      <w:r>
+        <w:rPr>
+          <w:rFonts w:ascii="Times New Roman" w:hAnsi="Times New Roman" w:cs="Times New Roman"/>
+          <w:sz w:val="26"/>
+          <w:szCs w:val="26"/>
+        </w:rPr>
+        <w:t>Bước 1: user A kết nối tới socket server của user B.</w:t>
+      </w:r>
+    </w:p>
+    <w:p>
+      <w:pPr>
+        <w:pStyle w:val="ListParagraph"/>
+        <w:numPr>
+          <w:ilvl w:val="0"/>
+          <w:numId w:val="5"/>
+        </w:numPr>
+        <w:spacing w:before="120" w:line="276" w:lineRule="auto"/>
+        <w:jc w:val="both"/>
+        <w:rPr>
+          <w:rFonts w:ascii="Times New Roman" w:hAnsi="Times New Roman" w:cs="Times New Roman"/>
+          <w:sz w:val="26"/>
+          <w:szCs w:val="26"/>
+        </w:rPr>
+      </w:pPr>
+      <w:r>
+        <w:rPr>
+          <w:rFonts w:ascii="Times New Roman" w:hAnsi="Times New Roman" w:cs="Times New Roman"/>
+          <w:sz w:val="26"/>
+          <w:szCs w:val="26"/>
+        </w:rPr>
+        <w:t>Bước 2: user B gửi certificate của mình cho user A.</w:t>
+      </w:r>
+    </w:p>
+    <w:p>
+      <w:pPr>
+        <w:pStyle w:val="ListParagraph"/>
+        <w:numPr>
+          <w:ilvl w:val="0"/>
+          <w:numId w:val="5"/>
+        </w:numPr>
+        <w:spacing w:before="120" w:line="276" w:lineRule="auto"/>
+        <w:jc w:val="both"/>
+        <w:rPr>
+          <w:rFonts w:ascii="Times New Roman" w:hAnsi="Times New Roman" w:cs="Times New Roman"/>
+          <w:sz w:val="26"/>
+          <w:szCs w:val="26"/>
+        </w:rPr>
+      </w:pPr>
+      <w:r>
+        <w:rPr>
+          <w:rFonts w:ascii="Times New Roman" w:hAnsi="Times New Roman" w:cs="Times New Roman"/>
+          <w:sz w:val="26"/>
+          <w:szCs w:val="26"/>
+        </w:rPr>
+        <w:t>Bước 3: user A dùng RSA</w:t>
+      </w:r>
+      <w:r>
+        <w:rPr>
+          <w:rFonts w:ascii="Times New Roman" w:hAnsi="Times New Roman" w:cs="Times New Roman"/>
+          <w:sz w:val="26"/>
+          <w:szCs w:val="26"/>
+        </w:rPr>
+        <w:t xml:space="preserve"> public key của server để xác thực certificate nhận được từ user B, nếu certificate hợp lệ userA chắc chắn mình đã nhận được RSA public key đúng từ user B (không bị giả mạo, sửa chữa).</w:t>
+      </w:r>
+    </w:p>
+    <w:p>
+      <w:pPr>
+        <w:pStyle w:val="ListParagraph"/>
+        <w:numPr>
+          <w:ilvl w:val="0"/>
+          <w:numId w:val="5"/>
+        </w:numPr>
+        <w:spacing w:before="120" w:line="276" w:lineRule="auto"/>
+        <w:jc w:val="both"/>
+        <w:rPr>
+          <w:rFonts w:ascii="Times New Roman" w:hAnsi="Times New Roman" w:cs="Times New Roman"/>
+          <w:sz w:val="26"/>
+          <w:szCs w:val="26"/>
+        </w:rPr>
+      </w:pPr>
+      <w:r>
+        <w:rPr>
+          <w:rFonts w:ascii="Times New Roman" w:hAnsi="Times New Roman" w:cs="Times New Roman"/>
+          <w:sz w:val="26"/>
+          <w:szCs w:val="26"/>
+        </w:rPr>
+        <w:t>Bước 4: user A sinh AES secret key ngẫu nhiên</w:t>
+      </w:r>
+      <w:r>
+        <w:rPr>
+          <w:rFonts w:ascii="Times New Roman" w:hAnsi="Times New Roman" w:cs="Times New Roman"/>
+          <w:sz w:val="26"/>
+          <w:szCs w:val="26"/>
+        </w:rPr>
+        <w:t>.</w:t>
+      </w:r>
+    </w:p>
+    <w:p>
+      <w:pPr>
+        <w:pStyle w:val="ListParagraph"/>
+        <w:numPr>
+          <w:ilvl w:val="0"/>
+          <w:numId w:val="5"/>
+        </w:numPr>
+        <w:spacing w:before="120" w:line="276" w:lineRule="auto"/>
+        <w:jc w:val="both"/>
+        <w:rPr>
+          <w:rFonts w:ascii="Times New Roman" w:hAnsi="Times New Roman" w:cs="Times New Roman"/>
+          <w:sz w:val="26"/>
+          <w:szCs w:val="26"/>
+        </w:rPr>
+      </w:pPr>
+      <w:r>
+        <w:rPr>
+          <w:rFonts w:ascii="Times New Roman" w:hAnsi="Times New Roman" w:cs="Times New Roman"/>
+          <w:sz w:val="26"/>
+          <w:szCs w:val="26"/>
+        </w:rPr>
+        <w:t>Bước 5:</w:t>
+      </w:r>
+      <w:r>
+        <w:rPr>
+          <w:rFonts w:ascii="Times New Roman" w:hAnsi="Times New Roman" w:cs="Times New Roman"/>
+          <w:sz w:val="26"/>
+          <w:szCs w:val="26"/>
+        </w:rPr>
+        <w:t xml:space="preserve"> user A gửi AES secret key cho user B (dữ liệu được mã hóa bằng RSA public key của user B nhận được trong chứng chỉ ở bước 2).</w:t>
+      </w:r>
+    </w:p>
+    <w:p>
+      <w:pPr>
+        <w:pStyle w:val="ListParagraph"/>
+        <w:numPr>
+          <w:ilvl w:val="0"/>
+          <w:numId w:val="5"/>
+        </w:numPr>
+        <w:spacing w:before="120" w:line="276" w:lineRule="auto"/>
+        <w:jc w:val="both"/>
+        <w:rPr>
+          <w:rFonts w:ascii="Times New Roman" w:hAnsi="Times New Roman" w:cs="Times New Roman"/>
+          <w:sz w:val="26"/>
+          <w:szCs w:val="26"/>
+        </w:rPr>
+      </w:pPr>
+      <w:r>
+        <w:rPr>
+          <w:rFonts w:ascii="Times New Roman" w:hAnsi="Times New Roman" w:cs="Times New Roman"/>
+          <w:sz w:val="26"/>
+          <w:szCs w:val="26"/>
+        </w:rPr>
+        <w:t xml:space="preserve">Bước 6: user A và B dùng AES secret key để </w:t>
+      </w:r>
+      <w:r>
+        <w:rPr>
+          <w:rFonts w:ascii="Times New Roman" w:hAnsi="Times New Roman" w:cs="Times New Roman"/>
+          <w:sz w:val="26"/>
+          <w:szCs w:val="26"/>
+        </w:rPr>
+        <w:t>mã hóa và giải mã dữ liệu truyền nhận</w:t>
+      </w:r>
+      <w:r>
+        <w:rPr>
+          <w:rFonts w:ascii="Times New Roman" w:hAnsi="Times New Roman" w:cs="Times New Roman"/>
+          <w:sz w:val="26"/>
+          <w:szCs w:val="26"/>
+        </w:rPr>
+        <w:t xml:space="preserve"> trong phiên</w:t>
+      </w:r>
+      <w:r>
+        <w:rPr>
+          <w:rFonts w:ascii="Times New Roman" w:hAnsi="Times New Roman" w:cs="Times New Roman"/>
+          <w:sz w:val="26"/>
+          <w:szCs w:val="26"/>
+        </w:rPr>
+        <w:t xml:space="preserve"> chat</w:t>
+      </w:r>
+      <w:r>
+        <w:rPr>
+          <w:rFonts w:ascii="Times New Roman" w:hAnsi="Times New Roman" w:cs="Times New Roman"/>
+          <w:sz w:val="26"/>
+          <w:szCs w:val="26"/>
+        </w:rPr>
+        <w:t>.</w:t>
+      </w:r>
+    </w:p>
+    <w:p>
+      <w:pPr>
+        <w:spacing w:before="120" w:line="276" w:lineRule="auto"/>
+        <w:ind w:left="709" w:firstLine="284"/>
+        <w:jc w:val="both"/>
+        <w:rPr>
+          <w:rFonts w:ascii="Times New Roman" w:hAnsi="Times New Roman" w:cs="Times New Roman"/>
+          <w:b/>
+          <w:bCs/>
+          <w:i/>
+          <w:iCs/>
+          <w:sz w:val="26"/>
+          <w:szCs w:val="26"/>
+        </w:rPr>
+      </w:pPr>
+      <w:r>
+        <w:rPr>
+          <w:rFonts w:ascii="Times New Roman" w:hAnsi="Times New Roman" w:cs="Times New Roman"/>
+          <w:b/>
+          <w:bCs/>
+          <w:i/>
+          <w:iCs/>
+          <w:sz w:val="26"/>
+          <w:szCs w:val="26"/>
+        </w:rPr>
+        <w:t xml:space="preserve">Luồng </w:t>
+      </w:r>
+      <w:r>
+        <w:rPr>
+          <w:rFonts w:ascii="Times New Roman" w:hAnsi="Times New Roman" w:cs="Times New Roman"/>
+          <w:b/>
+          <w:bCs/>
+          <w:i/>
+          <w:iCs/>
+          <w:sz w:val="26"/>
+          <w:szCs w:val="26"/>
+        </w:rPr>
+        <w:t>hash</w:t>
+      </w:r>
+      <w:r>
+        <w:rPr>
+          <w:rFonts w:ascii="Times New Roman" w:hAnsi="Times New Roman" w:cs="Times New Roman"/>
+          <w:b/>
+          <w:bCs/>
+          <w:i/>
+          <w:iCs/>
+          <w:sz w:val="26"/>
+          <w:szCs w:val="26"/>
+        </w:rPr>
+        <w:t xml:space="preserve"> </w:t>
+      </w:r>
+      <w:r>
+        <w:rPr>
+          <w:rFonts w:ascii="Times New Roman" w:hAnsi="Times New Roman" w:cs="Times New Roman"/>
+          <w:b/>
+          <w:bCs/>
+          <w:i/>
+          <w:iCs/>
+          <w:sz w:val="26"/>
+          <w:szCs w:val="26"/>
+        </w:rPr>
+        <w:t>password của user:</w:t>
+      </w:r>
+    </w:p>
+    <w:p>
+      <w:pPr>
+        <w:pStyle w:val="ListParagraph"/>
+        <w:numPr>
+          <w:ilvl w:val="0"/>
+          <w:numId w:val="5"/>
+        </w:numPr>
+        <w:spacing w:line="276" w:lineRule="auto"/>
+        <w:jc w:val="both"/>
+        <w:rPr>
+          <w:rFonts w:ascii="Times New Roman" w:hAnsi="Times New Roman" w:cs="Times New Roman"/>
+          <w:sz w:val="26"/>
+          <w:szCs w:val="26"/>
+        </w:rPr>
+      </w:pPr>
+      <w:r>
+        <w:rPr>
+          <w:rFonts w:ascii="Times New Roman" w:hAnsi="Times New Roman" w:cs="Times New Roman"/>
+          <w:sz w:val="26"/>
+          <w:szCs w:val="26"/>
+        </w:rPr>
+        <w:t>Bước 1: client gửi thông tin đăng ký đến server</w:t>
+      </w:r>
+      <w:r>
+        <w:rPr>
+          <w:rFonts w:ascii="Times New Roman" w:hAnsi="Times New Roman" w:cs="Times New Roman"/>
+          <w:sz w:val="26"/>
+          <w:szCs w:val="26"/>
+        </w:rPr>
+        <w:t>.</w:t>
+      </w:r>
+    </w:p>
+    <w:p>
+      <w:pPr>
+        <w:pStyle w:val="ListParagraph"/>
+        <w:numPr>
+          <w:ilvl w:val="0"/>
+          <w:numId w:val="5"/>
+        </w:numPr>
+        <w:spacing w:before="120" w:line="276" w:lineRule="auto"/>
+        <w:jc w:val="both"/>
+        <w:rPr>
+          <w:rFonts w:ascii="Times New Roman" w:hAnsi="Times New Roman" w:cs="Times New Roman"/>
+          <w:sz w:val="26"/>
+          <w:szCs w:val="26"/>
+        </w:rPr>
+      </w:pPr>
+      <w:r>
+        <w:rPr>
+          <w:rFonts w:ascii="Times New Roman" w:hAnsi="Times New Roman" w:cs="Times New Roman"/>
+          <w:sz w:val="26"/>
+          <w:szCs w:val="26"/>
+        </w:rPr>
+        <w:t xml:space="preserve">Bước 2: sau khi xác nhận thông tin hợp lệ, server tao salt ngẫu nhiên và  hash password user </w:t>
+      </w:r>
+      <w:r>
+        <w:rPr>
+          <w:rFonts w:ascii="Times New Roman" w:hAnsi="Times New Roman" w:cs="Times New Roman"/>
+          <w:sz w:val="26"/>
+          <w:szCs w:val="26"/>
+        </w:rPr>
+        <w:t xml:space="preserve">với salt bằng hàm băm </w:t>
+      </w:r>
+      <w:r>
+        <w:rPr>
+          <w:rFonts w:ascii="Times New Roman" w:hAnsi="Times New Roman" w:cs="Times New Roman"/>
+          <w:b/>
+          <w:bCs/>
+          <w:i/>
+          <w:iCs/>
+          <w:sz w:val="26"/>
+          <w:szCs w:val="26"/>
+        </w:rPr>
+        <w:t>PBKDF2</w:t>
+      </w:r>
+      <w:r>
+        <w:rPr>
+          <w:rFonts w:ascii="Times New Roman" w:hAnsi="Times New Roman" w:cs="Times New Roman"/>
+          <w:sz w:val="26"/>
+          <w:szCs w:val="26"/>
+        </w:rPr>
+        <w:t>.</w:t>
+      </w:r>
+    </w:p>
+    <w:p>
+      <w:pPr>
+        <w:pStyle w:val="ListParagraph"/>
+        <w:numPr>
+          <w:ilvl w:val="0"/>
+          <w:numId w:val="5"/>
+        </w:numPr>
+        <w:spacing w:before="120" w:line="276" w:lineRule="auto"/>
+        <w:jc w:val="both"/>
+        <w:rPr>
+          <w:rFonts w:ascii="Times New Roman" w:hAnsi="Times New Roman" w:cs="Times New Roman"/>
+          <w:sz w:val="26"/>
+          <w:szCs w:val="26"/>
+        </w:rPr>
+      </w:pPr>
+      <w:r>
+        <w:rPr>
+          <w:rFonts w:ascii="Times New Roman" w:hAnsi="Times New Roman" w:cs="Times New Roman"/>
+          <w:sz w:val="26"/>
+          <w:szCs w:val="26"/>
+        </w:rPr>
+        <w:t>Bước 3: server lưu thông tin user mới vào database gồm salt được tạo ngẫu nhiên cho user ở bước 2 và password đã hash.</w:t>
+      </w:r>
+    </w:p>
+    <w:p>
+      <w:pPr>
+        <w:pStyle w:val="ListParagraph"/>
+        <w:numPr>
+          <w:ilvl w:val="0"/>
+          <w:numId w:val="5"/>
+        </w:numPr>
+        <w:spacing w:before="120" w:line="276" w:lineRule="auto"/>
+        <w:jc w:val="both"/>
+        <w:rPr>
+          <w:rFonts w:ascii="Times New Roman" w:hAnsi="Times New Roman" w:cs="Times New Roman"/>
+          <w:sz w:val="26"/>
+          <w:szCs w:val="26"/>
+        </w:rPr>
+      </w:pPr>
+      <w:r>
+        <w:rPr>
+          <w:rFonts w:ascii="Times New Roman" w:hAnsi="Times New Roman" w:cs="Times New Roman"/>
+          <w:sz w:val="26"/>
+          <w:szCs w:val="26"/>
+        </w:rPr>
+        <w:t>Bước 4: khi user đăng nhập sẽ gửi name và password bản rõ lên server</w:t>
+      </w:r>
+      <w:r>
+        <w:rPr>
+          <w:rFonts w:ascii="Times New Roman" w:hAnsi="Times New Roman" w:cs="Times New Roman"/>
+          <w:sz w:val="26"/>
+          <w:szCs w:val="26"/>
+        </w:rPr>
+        <w:t>.</w:t>
+      </w:r>
+    </w:p>
+    <w:p>
+      <w:pPr>
+        <w:pStyle w:val="ListParagraph"/>
+        <w:numPr>
+          <w:ilvl w:val="0"/>
+          <w:numId w:val="5"/>
+        </w:numPr>
+        <w:spacing w:before="120" w:line="276" w:lineRule="auto"/>
+        <w:jc w:val="both"/>
+        <w:rPr>
+          <w:rFonts w:ascii="Times New Roman" w:hAnsi="Times New Roman" w:cs="Times New Roman"/>
+          <w:sz w:val="26"/>
+          <w:szCs w:val="26"/>
+        </w:rPr>
+      </w:pPr>
+      <w:r>
+        <w:rPr>
+          <w:rFonts w:ascii="Times New Roman" w:hAnsi="Times New Roman" w:cs="Times New Roman"/>
+          <w:sz w:val="26"/>
+          <w:szCs w:val="26"/>
+        </w:rPr>
+        <w:t>Bước 5: server tìm user trong database theo name và lấy ra salt cùng với password đã hash.</w:t>
+      </w:r>
+    </w:p>
+    <w:p>
+      <w:pPr>
+        <w:pStyle w:val="ListParagraph"/>
+        <w:numPr>
+          <w:ilvl w:val="0"/>
+          <w:numId w:val="5"/>
+        </w:numPr>
+        <w:spacing w:before="120" w:line="276" w:lineRule="auto"/>
+        <w:jc w:val="both"/>
+        <w:rPr>
+          <w:rFonts w:ascii="Times New Roman" w:hAnsi="Times New Roman" w:cs="Times New Roman"/>
+          <w:sz w:val="26"/>
+          <w:szCs w:val="26"/>
+        </w:rPr>
+      </w:pPr>
+      <w:r>
+        <w:rPr>
+          <w:rFonts w:ascii="Times New Roman" w:hAnsi="Times New Roman" w:cs="Times New Roman"/>
+          <w:sz w:val="26"/>
+          <w:szCs w:val="26"/>
+        </w:rPr>
+        <w:t xml:space="preserve">Bước 6: server hash passworrd bản rõ do user gởi với salt đã query được ở bước 5 bằng hàm băm </w:t>
+      </w:r>
+      <w:r>
+        <w:rPr>
+          <w:rFonts w:ascii="Times New Roman" w:hAnsi="Times New Roman" w:cs="Times New Roman"/>
+          <w:b/>
+          <w:bCs/>
+          <w:i/>
+          <w:iCs/>
+          <w:sz w:val="26"/>
+          <w:szCs w:val="26"/>
+        </w:rPr>
+        <w:t>PBKDF2</w:t>
+      </w:r>
+      <w:r>
+        <w:rPr>
+          <w:rFonts w:ascii="Times New Roman" w:hAnsi="Times New Roman" w:cs="Times New Roman"/>
+          <w:sz w:val="26"/>
+          <w:szCs w:val="26"/>
+        </w:rPr>
+        <w:t>. Nếu kết quả hash giốn với password hash lưu trong database thì thông tin đăng nhập hợp lệ.</w:t>
+      </w:r>
+    </w:p>
+    <w:p>
+      <w:pPr>
+        <w:spacing w:before="120" w:line="276" w:lineRule="auto"/>
+        <w:ind w:left="709" w:firstLine="284"/>
+        <w:jc w:val="both"/>
+        <w:rPr>
+          <w:rFonts w:ascii="Times New Roman" w:hAnsi="Times New Roman" w:cs="Times New Roman"/>
+          <w:b/>
+          <w:bCs/>
+          <w:i/>
+          <w:iCs/>
+          <w:sz w:val="26"/>
+          <w:szCs w:val="26"/>
+        </w:rPr>
+      </w:pPr>
+      <w:r>
+        <w:rPr>
+          <w:rFonts w:ascii="Times New Roman" w:hAnsi="Times New Roman" w:cs="Times New Roman"/>
+          <w:b/>
+          <w:bCs/>
+          <w:i/>
+          <w:iCs/>
+          <w:sz w:val="26"/>
+          <w:szCs w:val="26"/>
+        </w:rPr>
+        <w:t>Các lệnh và thao tác yêu cầu xử lý giữa client và server:</w:t>
+      </w:r>
+    </w:p>
+    <w:p>
+      <w:pPr>
+        <w:pStyle w:val="ListParagraph"/>
+        <w:numPr>
+          <w:ilvl w:val="0"/>
+          <w:numId w:val="5"/>
+        </w:numPr>
+        <w:spacing w:line="276" w:lineRule="auto"/>
+        <w:jc w:val="both"/>
+        <w:rPr>
+          <w:rFonts w:ascii="Times New Roman" w:hAnsi="Times New Roman" w:cs="Times New Roman"/>
+          <w:sz w:val="26"/>
+          <w:szCs w:val="26"/>
+        </w:rPr>
+      </w:pPr>
+      <w:r>
+        <w:rPr>
+          <w:rFonts w:ascii="Times New Roman" w:hAnsi="Times New Roman" w:cs="Times New Roman"/>
+          <w:sz w:val="26"/>
+          <w:szCs w:val="26"/>
+        </w:rPr>
+        <w:t>Đăng ký: client gọi để tạo tài khoản mới trên hệ thống</w:t>
+      </w:r>
+      <w:r>
+        <w:rPr>
+          <w:rFonts w:ascii="Times New Roman" w:hAnsi="Times New Roman" w:cs="Times New Roman"/>
+          <w:sz w:val="26"/>
+          <w:szCs w:val="26"/>
+        </w:rPr>
+        <w:t>.</w:t>
+      </w:r>
+    </w:p>
+    <w:p>
+      <w:pPr>
+        <w:pStyle w:val="ListParagraph"/>
+        <w:numPr>
+          <w:ilvl w:val="0"/>
+          <w:numId w:val="5"/>
+        </w:numPr>
+        <w:spacing w:before="120" w:line="276" w:lineRule="auto"/>
+        <w:jc w:val="both"/>
+        <w:rPr>
+          <w:rFonts w:ascii="Times New Roman" w:hAnsi="Times New Roman" w:cs="Times New Roman"/>
+          <w:sz w:val="26"/>
+          <w:szCs w:val="26"/>
+        </w:rPr>
+      </w:pPr>
+      <w:r>
+        <w:rPr>
+          <w:rFonts w:ascii="Times New Roman" w:hAnsi="Times New Roman" w:cs="Times New Roman"/>
+          <w:sz w:val="26"/>
+          <w:szCs w:val="26"/>
+        </w:rPr>
+        <w:t xml:space="preserve">Đăng nhập: client đã có tài khoản, </w:t>
+      </w:r>
+      <w:r>
+        <w:rPr>
+          <w:rFonts w:ascii="Times New Roman" w:hAnsi="Times New Roman" w:cs="Times New Roman"/>
+          <w:sz w:val="26"/>
+          <w:szCs w:val="26"/>
+        </w:rPr>
+        <w:t xml:space="preserve">gọi </w:t>
+      </w:r>
+      <w:r>
+        <w:rPr>
+          <w:rFonts w:ascii="Times New Roman" w:hAnsi="Times New Roman" w:cs="Times New Roman"/>
+          <w:sz w:val="26"/>
+          <w:szCs w:val="26"/>
+        </w:rPr>
+        <w:t>đăng nhập khi kết nối lại vào hệ thống</w:t>
+      </w:r>
+      <w:r>
+        <w:rPr>
+          <w:rFonts w:ascii="Times New Roman" w:hAnsi="Times New Roman" w:cs="Times New Roman"/>
+          <w:sz w:val="26"/>
+          <w:szCs w:val="26"/>
+        </w:rPr>
+        <w:t>.</w:t>
+      </w:r>
+    </w:p>
+    <w:p>
+      <w:pPr>
+        <w:pStyle w:val="ListParagraph"/>
+        <w:numPr>
+          <w:ilvl w:val="0"/>
+          <w:numId w:val="5"/>
+        </w:numPr>
+        <w:spacing w:before="120" w:line="276" w:lineRule="auto"/>
+        <w:jc w:val="both"/>
+        <w:rPr>
+          <w:rFonts w:ascii="Times New Roman" w:hAnsi="Times New Roman" w:cs="Times New Roman"/>
+          <w:sz w:val="26"/>
+          <w:szCs w:val="26"/>
+        </w:rPr>
+      </w:pPr>
+      <w:r>
+        <w:rPr>
+          <w:rFonts w:ascii="Times New Roman" w:hAnsi="Times New Roman" w:cs="Times New Roman"/>
+          <w:sz w:val="26"/>
+          <w:szCs w:val="26"/>
+        </w:rPr>
+        <w:t>Cập nhật public key: khi client tạo lại cặp khóa RSA, client gửi thông tin public key cho server để tạo certificate.</w:t>
+      </w:r>
+    </w:p>
+    <w:p>
+      <w:pPr>
+        <w:pStyle w:val="ListParagraph"/>
+        <w:numPr>
+          <w:ilvl w:val="0"/>
+          <w:numId w:val="5"/>
+        </w:numPr>
+        <w:spacing w:before="120" w:line="276" w:lineRule="auto"/>
+        <w:jc w:val="both"/>
+        <w:rPr>
+          <w:rFonts w:ascii="Times New Roman" w:hAnsi="Times New Roman" w:cs="Times New Roman"/>
+          <w:sz w:val="26"/>
+          <w:szCs w:val="26"/>
+        </w:rPr>
+      </w:pPr>
+      <w:r>
+        <w:rPr>
+          <w:rFonts w:ascii="Times New Roman" w:hAnsi="Times New Roman" w:cs="Times New Roman"/>
+          <w:sz w:val="26"/>
+          <w:szCs w:val="26"/>
+        </w:rPr>
+        <w:t>Lấy danh sách user trên hệ thống: user đã đăng nhập hệ thống gọi server để lấy về danh sách những user khác trên hệ thống.</w:t>
+      </w:r>
+    </w:p>
+    <w:p>
+      <w:pPr>
+        <w:spacing w:line="276" w:lineRule="auto"/>
+        <w:jc w:val="both"/>
+        <w:rPr>
+          <w:rFonts w:ascii="Times New Roman" w:hAnsi="Times New Roman" w:cs="Times New Roman"/>
+          <w:sz w:val="20"/>
+          <w:szCs w:val="20"/>
+        </w:rPr>
+      </w:pPr>
     </w:p>
     <w:p>
       <w:pPr>
@@ -2090,32 +2962,795 @@
           <w:ilvl w:val="0"/>
           <w:numId w:val="2"/>
         </w:numPr>
+        <w:spacing w:line="360" w:lineRule="auto"/>
+        <w:outlineLvl w:val="0"/>
+        <w:rPr>
+          <w:rFonts w:ascii="Times New Roman" w:hAnsi="Times New Roman" w:cs="Times New Roman"/>
+          <w:b/>
+          <w:bCs/>
+          <w:i/>
+          <w:iCs/>
+          <w:sz w:val="30"/>
+          <w:szCs w:val="30"/>
+        </w:rPr>
+      </w:pPr>
+      <w:bookmarkStart w:id="4" w:name="_Toc61216598"/>
+      <w:r>
+        <w:rPr>
+          <w:rFonts w:ascii="Times New Roman" w:hAnsi="Times New Roman" w:cs="Times New Roman"/>
+          <w:b/>
+          <w:bCs/>
+          <w:i/>
+          <w:iCs/>
+          <w:sz w:val="30"/>
+          <w:szCs w:val="30"/>
+        </w:rPr>
+        <w:t>Cài đặt</w:t>
+      </w:r>
+      <w:bookmarkEnd w:id="4"/>
+    </w:p>
+    <w:p>
+      <w:pPr>
+        <w:pStyle w:val="ListParagraph"/>
+        <w:spacing w:line="276" w:lineRule="auto"/>
+        <w:rPr>
+          <w:rFonts w:ascii="Times New Roman" w:hAnsi="Times New Roman" w:cs="Times New Roman"/>
+          <w:sz w:val="26"/>
+          <w:szCs w:val="26"/>
+        </w:rPr>
+      </w:pPr>
+      <w:r>
+        <w:rPr>
+          <w:rFonts w:ascii="Times New Roman" w:hAnsi="Times New Roman" w:cs="Times New Roman"/>
+          <w:sz w:val="26"/>
+          <w:szCs w:val="26"/>
+        </w:rPr>
+        <w:t>Ngôn ngữ: Java</w:t>
+      </w:r>
+    </w:p>
+    <w:p>
+      <w:pPr>
+        <w:pStyle w:val="ListParagraph"/>
+        <w:spacing w:line="276" w:lineRule="auto"/>
+        <w:rPr>
+          <w:rFonts w:ascii="Times New Roman" w:hAnsi="Times New Roman" w:cs="Times New Roman"/>
+          <w:sz w:val="26"/>
+          <w:szCs w:val="26"/>
+        </w:rPr>
+      </w:pPr>
+      <w:r>
+        <w:rPr>
+          <w:rFonts w:ascii="Times New Roman" w:hAnsi="Times New Roman" w:cs="Times New Roman"/>
+          <w:sz w:val="26"/>
+          <w:szCs w:val="26"/>
+        </w:rPr>
+        <w:t>Database: SqLite</w:t>
+      </w:r>
+    </w:p>
+    <w:p>
+      <w:pPr>
+        <w:pStyle w:val="ListParagraph"/>
+        <w:spacing w:line="276" w:lineRule="auto"/>
+        <w:rPr>
+          <w:rFonts w:ascii="Times New Roman" w:hAnsi="Times New Roman" w:cs="Times New Roman"/>
+          <w:sz w:val="26"/>
+          <w:szCs w:val="26"/>
+        </w:rPr>
+      </w:pPr>
+      <w:r>
+        <w:rPr>
+          <w:rFonts w:ascii="Times New Roman" w:hAnsi="Times New Roman" w:cs="Times New Roman"/>
+          <w:sz w:val="26"/>
+          <w:szCs w:val="26"/>
+        </w:rPr>
+        <w:t>UI</w:t>
+      </w:r>
+      <w:r>
+        <w:rPr>
+          <w:rFonts w:ascii="Times New Roman" w:hAnsi="Times New Roman" w:cs="Times New Roman"/>
+          <w:sz w:val="26"/>
+          <w:szCs w:val="26"/>
+        </w:rPr>
+        <w:t xml:space="preserve">: Java </w:t>
+      </w:r>
+      <w:r>
+        <w:rPr>
+          <w:rFonts w:ascii="Times New Roman" w:hAnsi="Times New Roman" w:cs="Times New Roman"/>
+          <w:sz w:val="26"/>
+          <w:szCs w:val="26"/>
+        </w:rPr>
+        <w:t>S</w:t>
+      </w:r>
+      <w:r>
+        <w:rPr>
+          <w:rFonts w:ascii="Times New Roman" w:hAnsi="Times New Roman" w:cs="Times New Roman"/>
+          <w:sz w:val="26"/>
+          <w:szCs w:val="26"/>
+        </w:rPr>
+        <w:t>wing</w:t>
+      </w:r>
+    </w:p>
+    <w:p>
+      <w:pPr>
+        <w:pStyle w:val="ListParagraph"/>
+        <w:spacing w:line="276" w:lineRule="auto"/>
+        <w:rPr>
+          <w:rFonts w:ascii="Times New Roman" w:hAnsi="Times New Roman" w:cs="Times New Roman"/>
+          <w:sz w:val="26"/>
+          <w:szCs w:val="26"/>
+        </w:rPr>
+      </w:pPr>
+      <w:r>
+        <w:rPr>
+          <w:rFonts w:ascii="Times New Roman" w:hAnsi="Times New Roman" w:cs="Times New Roman"/>
+          <w:sz w:val="26"/>
+          <w:szCs w:val="26"/>
+        </w:rPr>
+        <w:t>Mã hóa và bảo mật</w:t>
+      </w:r>
+      <w:r>
+        <w:rPr>
+          <w:rFonts w:ascii="Times New Roman" w:hAnsi="Times New Roman" w:cs="Times New Roman"/>
+          <w:sz w:val="26"/>
+          <w:szCs w:val="26"/>
+        </w:rPr>
+        <w:t xml:space="preserve">: </w:t>
+      </w:r>
+      <w:r>
+        <w:rPr>
+          <w:rFonts w:ascii="Times New Roman" w:hAnsi="Times New Roman" w:cs="Times New Roman"/>
+          <w:sz w:val="26"/>
+          <w:szCs w:val="26"/>
+        </w:rPr>
+        <w:t>java.security</w:t>
+      </w:r>
+    </w:p>
+    <w:p>
+      <w:pPr>
+        <w:pStyle w:val="ListParagraph"/>
         <w:spacing w:line="276" w:lineRule="auto"/>
         <w:outlineLvl w:val="0"/>
         <w:rPr>
           <w:rFonts w:ascii="Times New Roman" w:hAnsi="Times New Roman" w:cs="Times New Roman"/>
-          <w:b/>
-          <w:bCs/>
-          <w:i/>
-          <w:iCs/>
-          <w:sz w:val="30"/>
-          <w:szCs w:val="30"/>
-        </w:rPr>
-      </w:pPr>
-      <w:bookmarkStart w:id="6" w:name="_Toc61104597"/>
-      <w:r>
-        <w:rPr>
-          <w:rFonts w:ascii="Times New Roman" w:hAnsi="Times New Roman" w:cs="Times New Roman"/>
-          <w:b/>
-          <w:bCs/>
-          <w:i/>
-          <w:iCs/>
-          <w:sz w:val="30"/>
-          <w:szCs w:val="30"/>
-        </w:rPr>
-        <w:t>Cài đặt</w:t>
-      </w:r>
-      <w:bookmarkEnd w:id="6"/>
+          <w:sz w:val="20"/>
+          <w:szCs w:val="20"/>
+        </w:rPr>
+      </w:pPr>
+    </w:p>
+    <w:p>
+      <w:pPr>
+        <w:pStyle w:val="ListParagraph"/>
+        <w:numPr>
+          <w:ilvl w:val="0"/>
+          <w:numId w:val="4"/>
+        </w:numPr>
+        <w:spacing w:line="360" w:lineRule="auto"/>
+        <w:ind w:left="993" w:hanging="426"/>
+        <w:outlineLvl w:val="1"/>
+        <w:rPr>
+          <w:rFonts w:ascii="Times New Roman" w:hAnsi="Times New Roman" w:cs="Times New Roman"/>
+          <w:b/>
+          <w:bCs/>
+          <w:i/>
+          <w:iCs/>
+          <w:sz w:val="26"/>
+          <w:szCs w:val="26"/>
+        </w:rPr>
+      </w:pPr>
+      <w:bookmarkStart w:id="5" w:name="_Toc61216599"/>
+      <w:r>
+        <w:rPr>
+          <w:rFonts w:ascii="Times New Roman" w:hAnsi="Times New Roman" w:cs="Times New Roman"/>
+          <w:b/>
+          <w:bCs/>
+          <w:i/>
+          <w:iCs/>
+          <w:sz w:val="26"/>
+          <w:szCs w:val="26"/>
+        </w:rPr>
+        <w:t>Server</w:t>
+      </w:r>
+      <w:bookmarkEnd w:id="5"/>
+    </w:p>
+    <w:p>
+      <w:pPr>
+        <w:spacing w:line="276" w:lineRule="auto"/>
+        <w:ind w:left="567" w:firstLine="142"/>
+        <w:jc w:val="both"/>
+        <w:rPr>
+          <w:rFonts w:ascii="Times New Roman" w:hAnsi="Times New Roman" w:cs="Times New Roman"/>
+          <w:sz w:val="26"/>
+          <w:szCs w:val="26"/>
+        </w:rPr>
+      </w:pPr>
+      <w:r>
+        <w:rPr>
+          <w:rFonts w:ascii="Times New Roman" w:hAnsi="Times New Roman" w:cs="Times New Roman"/>
+          <w:sz w:val="26"/>
+          <w:szCs w:val="26"/>
+        </w:rPr>
+        <w:t>Project server gồm 3 package chính:</w:t>
+      </w:r>
+    </w:p>
+    <w:p>
+      <w:pPr>
+        <w:pStyle w:val="ListParagraph"/>
+        <w:numPr>
+          <w:ilvl w:val="0"/>
+          <w:numId w:val="5"/>
+        </w:numPr>
+        <w:spacing w:line="276" w:lineRule="auto"/>
+        <w:jc w:val="both"/>
+        <w:rPr>
+          <w:rFonts w:ascii="Times New Roman" w:hAnsi="Times New Roman" w:cs="Times New Roman"/>
+          <w:sz w:val="26"/>
+          <w:szCs w:val="26"/>
+        </w:rPr>
+      </w:pPr>
+      <w:r>
+        <w:rPr>
+          <w:rFonts w:ascii="Times New Roman" w:hAnsi="Times New Roman" w:cs="Times New Roman"/>
+          <w:sz w:val="26"/>
+          <w:szCs w:val="26"/>
+        </w:rPr>
+        <w:t>Sercurity: các lớp hỗ trợ thực hiện các thao tác liên quan tới mã hóa, hash, chữ ký.</w:t>
+      </w:r>
+    </w:p>
+    <w:p>
+      <w:pPr>
+        <w:pStyle w:val="ListParagraph"/>
+        <w:numPr>
+          <w:ilvl w:val="0"/>
+          <w:numId w:val="5"/>
+        </w:numPr>
+        <w:spacing w:line="276" w:lineRule="auto"/>
+        <w:jc w:val="both"/>
+        <w:rPr>
+          <w:rFonts w:ascii="Times New Roman" w:hAnsi="Times New Roman" w:cs="Times New Roman"/>
+          <w:sz w:val="26"/>
+          <w:szCs w:val="26"/>
+        </w:rPr>
+      </w:pPr>
+      <w:r>
+        <w:rPr>
+          <w:rFonts w:ascii="Times New Roman" w:hAnsi="Times New Roman" w:cs="Times New Roman"/>
+          <w:sz w:val="26"/>
+          <w:szCs w:val="26"/>
+        </w:rPr>
+        <w:t>Connection: thực hiện việc kết nối và gửi nhận dữ liệu với client.</w:t>
+      </w:r>
+    </w:p>
+    <w:p>
+      <w:pPr>
+        <w:pStyle w:val="ListParagraph"/>
+        <w:numPr>
+          <w:ilvl w:val="0"/>
+          <w:numId w:val="5"/>
+        </w:numPr>
+        <w:spacing w:line="276" w:lineRule="auto"/>
+        <w:jc w:val="both"/>
+        <w:rPr>
+          <w:rFonts w:ascii="Times New Roman" w:hAnsi="Times New Roman" w:cs="Times New Roman"/>
+          <w:sz w:val="26"/>
+          <w:szCs w:val="26"/>
+        </w:rPr>
+      </w:pPr>
+      <w:r>
+        <w:rPr>
+          <w:rFonts w:ascii="Times New Roman" w:hAnsi="Times New Roman" w:cs="Times New Roman"/>
+          <w:sz w:val="26"/>
+          <w:szCs w:val="26"/>
+        </w:rPr>
+        <w:t xml:space="preserve">Cms: </w:t>
+      </w:r>
+      <w:r>
+        <w:rPr>
+          <w:rFonts w:ascii="Times New Roman" w:hAnsi="Times New Roman" w:cs="Times New Roman"/>
+          <w:sz w:val="26"/>
+          <w:szCs w:val="26"/>
+        </w:rPr>
+        <w:t>thực hiện các thao tác xử lý nghiệp vụ liên quan tới lưu trữ.</w:t>
+      </w:r>
+    </w:p>
+    <w:p>
+      <w:pPr>
+        <w:spacing w:line="276" w:lineRule="auto"/>
+        <w:ind w:left="567" w:firstLine="142"/>
+        <w:jc w:val="both"/>
+        <w:rPr>
+          <w:rFonts w:ascii="Times New Roman" w:hAnsi="Times New Roman" w:cs="Times New Roman"/>
+          <w:b/>
+          <w:bCs/>
+          <w:i/>
+          <w:iCs/>
+          <w:sz w:val="26"/>
+          <w:szCs w:val="26"/>
+        </w:rPr>
+      </w:pPr>
+      <w:r>
+        <w:rPr>
+          <w:rFonts w:ascii="Times New Roman" w:hAnsi="Times New Roman" w:cs="Times New Roman"/>
+          <w:b/>
+          <w:bCs/>
+          <w:sz w:val="26"/>
+          <w:szCs w:val="26"/>
+        </w:rPr>
+        <w:t xml:space="preserve">Package </w:t>
+      </w:r>
+      <w:r>
+        <w:rPr>
+          <w:rFonts w:ascii="Times New Roman" w:hAnsi="Times New Roman" w:cs="Times New Roman"/>
+          <w:b/>
+          <w:bCs/>
+          <w:i/>
+          <w:iCs/>
+          <w:sz w:val="26"/>
+          <w:szCs w:val="26"/>
+        </w:rPr>
+        <w:t>sercurity:</w:t>
+      </w:r>
+    </w:p>
+    <w:p>
+      <w:pPr>
+        <w:pStyle w:val="ListParagraph"/>
+        <w:numPr>
+          <w:ilvl w:val="0"/>
+          <w:numId w:val="5"/>
+        </w:numPr>
+        <w:spacing w:line="276" w:lineRule="auto"/>
+        <w:jc w:val="both"/>
+        <w:rPr>
+          <w:rFonts w:ascii="Times New Roman" w:hAnsi="Times New Roman" w:cs="Times New Roman"/>
+          <w:sz w:val="26"/>
+          <w:szCs w:val="26"/>
+        </w:rPr>
+      </w:pPr>
+      <w:r>
+        <w:rPr>
+          <w:rFonts w:ascii="Times New Roman" w:hAnsi="Times New Roman" w:cs="Times New Roman"/>
+          <w:sz w:val="26"/>
+          <w:szCs w:val="26"/>
+        </w:rPr>
+        <w:t xml:space="preserve">Class </w:t>
+      </w:r>
+      <w:r>
+        <w:rPr>
+          <w:rFonts w:ascii="Times New Roman" w:hAnsi="Times New Roman" w:cs="Times New Roman"/>
+          <w:i/>
+          <w:iCs/>
+          <w:sz w:val="26"/>
+          <w:szCs w:val="26"/>
+        </w:rPr>
+        <w:t>RSA</w:t>
+      </w:r>
+      <w:r>
+        <w:rPr>
+          <w:rFonts w:ascii="Times New Roman" w:hAnsi="Times New Roman" w:cs="Times New Roman"/>
+          <w:sz w:val="26"/>
+          <w:szCs w:val="26"/>
+        </w:rPr>
+        <w:t xml:space="preserve">: các hàm hỗ trợ tạo, lưu trữ cặp khóa RSA, </w:t>
+      </w:r>
+      <w:r>
+        <w:rPr>
+          <w:rFonts w:ascii="Times New Roman" w:hAnsi="Times New Roman" w:cs="Times New Roman"/>
+          <w:sz w:val="26"/>
+          <w:szCs w:val="26"/>
+        </w:rPr>
+        <w:t xml:space="preserve">các hàm </w:t>
+      </w:r>
+      <w:r>
+        <w:rPr>
+          <w:rFonts w:ascii="Times New Roman" w:hAnsi="Times New Roman" w:cs="Times New Roman"/>
+          <w:sz w:val="26"/>
+          <w:szCs w:val="26"/>
+        </w:rPr>
+        <w:t>encode và decode message bằng thuật toán RSA</w:t>
+      </w:r>
+      <w:r>
+        <w:rPr>
+          <w:rFonts w:ascii="Times New Roman" w:hAnsi="Times New Roman" w:cs="Times New Roman"/>
+          <w:sz w:val="26"/>
+          <w:szCs w:val="26"/>
+        </w:rPr>
+        <w:t>.</w:t>
+      </w:r>
+    </w:p>
+    <w:p>
+      <w:pPr>
+        <w:pStyle w:val="ListParagraph"/>
+        <w:numPr>
+          <w:ilvl w:val="0"/>
+          <w:numId w:val="5"/>
+        </w:numPr>
+        <w:spacing w:line="276" w:lineRule="auto"/>
+        <w:jc w:val="both"/>
+        <w:rPr>
+          <w:rFonts w:ascii="Times New Roman" w:hAnsi="Times New Roman" w:cs="Times New Roman"/>
+          <w:sz w:val="26"/>
+          <w:szCs w:val="26"/>
+        </w:rPr>
+      </w:pPr>
+      <w:r>
+        <w:rPr>
+          <w:rFonts w:ascii="Times New Roman" w:hAnsi="Times New Roman" w:cs="Times New Roman"/>
+          <w:sz w:val="26"/>
+          <w:szCs w:val="26"/>
+        </w:rPr>
+        <w:t xml:space="preserve">Class </w:t>
+      </w:r>
+      <w:r>
+        <w:rPr>
+          <w:rFonts w:ascii="Times New Roman" w:hAnsi="Times New Roman" w:cs="Times New Roman"/>
+          <w:i/>
+          <w:iCs/>
+          <w:sz w:val="26"/>
+          <w:szCs w:val="26"/>
+        </w:rPr>
+        <w:t>AES</w:t>
+      </w:r>
+      <w:r>
+        <w:rPr>
+          <w:rFonts w:ascii="Times New Roman" w:hAnsi="Times New Roman" w:cs="Times New Roman"/>
+          <w:sz w:val="26"/>
+          <w:szCs w:val="26"/>
+        </w:rPr>
+        <w:t xml:space="preserve">: các hàm hỗ trợ tạo secret key, </w:t>
+      </w:r>
+      <w:r>
+        <w:rPr>
+          <w:rFonts w:ascii="Times New Roman" w:hAnsi="Times New Roman" w:cs="Times New Roman"/>
+          <w:sz w:val="26"/>
+          <w:szCs w:val="26"/>
+        </w:rPr>
+        <w:t xml:space="preserve">encode và decode message bằng thuật toán </w:t>
+      </w:r>
+      <w:r>
+        <w:rPr>
+          <w:rFonts w:ascii="Times New Roman" w:hAnsi="Times New Roman" w:cs="Times New Roman"/>
+          <w:sz w:val="26"/>
+          <w:szCs w:val="26"/>
+        </w:rPr>
+        <w:t>AES</w:t>
+      </w:r>
+      <w:r>
+        <w:rPr>
+          <w:rFonts w:ascii="Times New Roman" w:hAnsi="Times New Roman" w:cs="Times New Roman"/>
+          <w:sz w:val="26"/>
+          <w:szCs w:val="26"/>
+        </w:rPr>
+        <w:t>.</w:t>
+      </w:r>
+    </w:p>
+    <w:p>
+      <w:pPr>
+        <w:pStyle w:val="ListParagraph"/>
+        <w:numPr>
+          <w:ilvl w:val="0"/>
+          <w:numId w:val="5"/>
+        </w:numPr>
+        <w:spacing w:line="276" w:lineRule="auto"/>
+        <w:jc w:val="both"/>
+        <w:rPr>
+          <w:rFonts w:ascii="Times New Roman" w:hAnsi="Times New Roman" w:cs="Times New Roman"/>
+          <w:sz w:val="26"/>
+          <w:szCs w:val="26"/>
+        </w:rPr>
+      </w:pPr>
+      <w:r>
+        <w:rPr>
+          <w:rFonts w:ascii="Times New Roman" w:hAnsi="Times New Roman" w:cs="Times New Roman"/>
+          <w:sz w:val="26"/>
+          <w:szCs w:val="26"/>
+        </w:rPr>
+        <w:t xml:space="preserve">Class </w:t>
+      </w:r>
+      <w:r>
+        <w:rPr>
+          <w:rFonts w:ascii="Times New Roman" w:hAnsi="Times New Roman" w:cs="Times New Roman"/>
+          <w:i/>
+          <w:iCs/>
+          <w:sz w:val="26"/>
+          <w:szCs w:val="26"/>
+        </w:rPr>
+        <w:t>Signing</w:t>
+      </w:r>
+      <w:r>
+        <w:rPr>
+          <w:rFonts w:ascii="Times New Roman" w:hAnsi="Times New Roman" w:cs="Times New Roman"/>
+          <w:sz w:val="26"/>
+          <w:szCs w:val="26"/>
+        </w:rPr>
+        <w:t>: các hàm hỗ trợ việc ký vào một message và verify chữ ký</w:t>
+      </w:r>
+      <w:r>
+        <w:rPr>
+          <w:rFonts w:ascii="Times New Roman" w:hAnsi="Times New Roman" w:cs="Times New Roman"/>
+          <w:sz w:val="26"/>
+          <w:szCs w:val="26"/>
+        </w:rPr>
+        <w:t>.</w:t>
+      </w:r>
+    </w:p>
+    <w:p>
+      <w:pPr>
+        <w:pStyle w:val="ListParagraph"/>
+        <w:numPr>
+          <w:ilvl w:val="0"/>
+          <w:numId w:val="5"/>
+        </w:numPr>
+        <w:spacing w:line="276" w:lineRule="auto"/>
+        <w:jc w:val="both"/>
+        <w:rPr>
+          <w:rFonts w:ascii="Times New Roman" w:hAnsi="Times New Roman" w:cs="Times New Roman"/>
+          <w:sz w:val="26"/>
+          <w:szCs w:val="26"/>
+        </w:rPr>
+      </w:pPr>
+      <w:r>
+        <w:rPr>
+          <w:rFonts w:ascii="Times New Roman" w:hAnsi="Times New Roman" w:cs="Times New Roman"/>
+          <w:sz w:val="26"/>
+          <w:szCs w:val="26"/>
+        </w:rPr>
+        <w:t xml:space="preserve">Class </w:t>
+      </w:r>
+      <w:r>
+        <w:rPr>
+          <w:rFonts w:ascii="Times New Roman" w:hAnsi="Times New Roman" w:cs="Times New Roman"/>
+          <w:i/>
+          <w:iCs/>
+          <w:sz w:val="26"/>
+          <w:szCs w:val="26"/>
+        </w:rPr>
+        <w:t>Hash</w:t>
+      </w:r>
+      <w:r>
+        <w:rPr>
+          <w:rFonts w:ascii="Times New Roman" w:hAnsi="Times New Roman" w:cs="Times New Roman"/>
+          <w:sz w:val="26"/>
+          <w:szCs w:val="26"/>
+        </w:rPr>
+        <w:t>: hàm hash một chuỗi input với salt.</w:t>
+      </w:r>
+    </w:p>
+    <w:p>
+      <w:pPr>
+        <w:spacing w:line="276" w:lineRule="auto"/>
+        <w:ind w:left="567" w:firstLine="142"/>
+        <w:jc w:val="both"/>
+        <w:rPr>
+          <w:rFonts w:ascii="Times New Roman" w:hAnsi="Times New Roman" w:cs="Times New Roman"/>
+          <w:b/>
+          <w:bCs/>
+          <w:i/>
+          <w:iCs/>
+          <w:sz w:val="26"/>
+          <w:szCs w:val="26"/>
+        </w:rPr>
+      </w:pPr>
+      <w:r>
+        <w:rPr>
+          <w:rFonts w:ascii="Times New Roman" w:hAnsi="Times New Roman" w:cs="Times New Roman"/>
+          <w:b/>
+          <w:bCs/>
+          <w:sz w:val="26"/>
+          <w:szCs w:val="26"/>
+        </w:rPr>
+        <w:t xml:space="preserve">Package </w:t>
+      </w:r>
+      <w:r>
+        <w:rPr>
+          <w:rFonts w:ascii="Times New Roman" w:hAnsi="Times New Roman" w:cs="Times New Roman"/>
+          <w:b/>
+          <w:bCs/>
+          <w:i/>
+          <w:iCs/>
+          <w:sz w:val="26"/>
+          <w:szCs w:val="26"/>
+        </w:rPr>
+        <w:t>connection</w:t>
+      </w:r>
+      <w:r>
+        <w:rPr>
+          <w:rFonts w:ascii="Times New Roman" w:hAnsi="Times New Roman" w:cs="Times New Roman"/>
+          <w:b/>
+          <w:bCs/>
+          <w:i/>
+          <w:iCs/>
+          <w:sz w:val="26"/>
+          <w:szCs w:val="26"/>
+        </w:rPr>
+        <w:t>:</w:t>
+      </w:r>
+    </w:p>
+    <w:p>
+      <w:pPr>
+        <w:pStyle w:val="ListParagraph"/>
+        <w:numPr>
+          <w:ilvl w:val="0"/>
+          <w:numId w:val="5"/>
+        </w:numPr>
+        <w:spacing w:line="276" w:lineRule="auto"/>
+        <w:jc w:val="both"/>
+        <w:rPr>
+          <w:rFonts w:ascii="Times New Roman" w:hAnsi="Times New Roman" w:cs="Times New Roman"/>
+          <w:sz w:val="26"/>
+          <w:szCs w:val="26"/>
+        </w:rPr>
+      </w:pPr>
+      <w:r>
+        <w:rPr>
+          <w:rFonts w:ascii="Times New Roman" w:hAnsi="Times New Roman" w:cs="Times New Roman"/>
+          <w:sz w:val="26"/>
+          <w:szCs w:val="26"/>
+        </w:rPr>
+        <w:t xml:space="preserve">Class </w:t>
+      </w:r>
+      <w:r>
+        <w:rPr>
+          <w:rFonts w:ascii="Times New Roman" w:hAnsi="Times New Roman" w:cs="Times New Roman"/>
+          <w:i/>
+          <w:iCs/>
+          <w:sz w:val="26"/>
+          <w:szCs w:val="26"/>
+        </w:rPr>
+        <w:t>Server</w:t>
+      </w:r>
+      <w:r>
+        <w:rPr>
+          <w:rFonts w:ascii="Times New Roman" w:hAnsi="Times New Roman" w:cs="Times New Roman"/>
+          <w:sz w:val="26"/>
+          <w:szCs w:val="26"/>
+        </w:rPr>
+        <w:t>: tạo socket để chờ kết nối từ client. Tạo thread để quản lý kết nối từ nhiều client. Tiếp nhận dữ liệu từ client và gửi dữ liệu về client.</w:t>
+      </w:r>
+    </w:p>
+    <w:p>
+      <w:pPr>
+        <w:spacing w:line="276" w:lineRule="auto"/>
+        <w:ind w:left="567" w:firstLine="142"/>
+        <w:jc w:val="both"/>
+        <w:rPr>
+          <w:rFonts w:ascii="Times New Roman" w:hAnsi="Times New Roman" w:cs="Times New Roman"/>
+          <w:b/>
+          <w:bCs/>
+          <w:sz w:val="26"/>
+          <w:szCs w:val="26"/>
+        </w:rPr>
+      </w:pPr>
+      <w:r>
+        <w:rPr>
+          <w:rFonts w:ascii="Times New Roman" w:hAnsi="Times New Roman" w:cs="Times New Roman"/>
+          <w:b/>
+          <w:bCs/>
+          <w:sz w:val="26"/>
+          <w:szCs w:val="26"/>
+        </w:rPr>
+        <w:t xml:space="preserve">Package </w:t>
+      </w:r>
+      <w:r>
+        <w:rPr>
+          <w:rFonts w:ascii="Times New Roman" w:hAnsi="Times New Roman" w:cs="Times New Roman"/>
+          <w:b/>
+          <w:bCs/>
+          <w:i/>
+          <w:iCs/>
+          <w:sz w:val="26"/>
+          <w:szCs w:val="26"/>
+        </w:rPr>
+        <w:t>cms</w:t>
+      </w:r>
+      <w:r>
+        <w:rPr>
+          <w:rFonts w:ascii="Times New Roman" w:hAnsi="Times New Roman" w:cs="Times New Roman"/>
+          <w:b/>
+          <w:bCs/>
+          <w:sz w:val="26"/>
+          <w:szCs w:val="26"/>
+        </w:rPr>
+        <w:t>:</w:t>
+      </w:r>
+    </w:p>
+    <w:p>
+      <w:pPr>
+        <w:pStyle w:val="ListParagraph"/>
+        <w:numPr>
+          <w:ilvl w:val="0"/>
+          <w:numId w:val="5"/>
+        </w:numPr>
+        <w:spacing w:line="276" w:lineRule="auto"/>
+        <w:jc w:val="both"/>
+        <w:rPr>
+          <w:rFonts w:ascii="Times New Roman" w:hAnsi="Times New Roman" w:cs="Times New Roman"/>
+          <w:sz w:val="26"/>
+          <w:szCs w:val="26"/>
+        </w:rPr>
+      </w:pPr>
+      <w:r>
+        <w:rPr>
+          <w:rFonts w:ascii="Times New Roman" w:hAnsi="Times New Roman" w:cs="Times New Roman"/>
+          <w:sz w:val="26"/>
+          <w:szCs w:val="26"/>
+        </w:rPr>
+        <w:t xml:space="preserve">Class </w:t>
+      </w:r>
+      <w:r>
+        <w:rPr>
+          <w:rFonts w:ascii="Times New Roman" w:hAnsi="Times New Roman" w:cs="Times New Roman"/>
+          <w:i/>
+          <w:iCs/>
+          <w:sz w:val="26"/>
+          <w:szCs w:val="26"/>
+        </w:rPr>
+        <w:t>dao</w:t>
+      </w:r>
+      <w:r>
+        <w:rPr>
+          <w:rFonts w:ascii="Times New Roman" w:hAnsi="Times New Roman" w:cs="Times New Roman"/>
+          <w:sz w:val="26"/>
+          <w:szCs w:val="26"/>
+        </w:rPr>
+        <w:t>: các hàm hỗ trợ việc kết nối database và đọc ghi dữ liệu.</w:t>
+      </w:r>
+    </w:p>
+    <w:p>
+      <w:pPr>
+        <w:pStyle w:val="ListParagraph"/>
+        <w:numPr>
+          <w:ilvl w:val="0"/>
+          <w:numId w:val="5"/>
+        </w:numPr>
+        <w:spacing w:line="276" w:lineRule="auto"/>
+        <w:jc w:val="both"/>
+        <w:rPr>
+          <w:rFonts w:ascii="Times New Roman" w:hAnsi="Times New Roman" w:cs="Times New Roman"/>
+          <w:sz w:val="26"/>
+          <w:szCs w:val="26"/>
+        </w:rPr>
+      </w:pPr>
+      <w:r>
+        <w:rPr>
+          <w:rFonts w:ascii="Times New Roman" w:hAnsi="Times New Roman" w:cs="Times New Roman"/>
+          <w:sz w:val="26"/>
+          <w:szCs w:val="26"/>
+        </w:rPr>
+        <w:t xml:space="preserve">Class </w:t>
+      </w:r>
+      <w:r>
+        <w:rPr>
+          <w:rFonts w:ascii="Times New Roman" w:hAnsi="Times New Roman" w:cs="Times New Roman"/>
+          <w:i/>
+          <w:iCs/>
+          <w:sz w:val="26"/>
+          <w:szCs w:val="26"/>
+        </w:rPr>
+        <w:t>service</w:t>
+      </w:r>
+      <w:r>
+        <w:rPr>
+          <w:rFonts w:ascii="Times New Roman" w:hAnsi="Times New Roman" w:cs="Times New Roman"/>
+          <w:sz w:val="26"/>
+          <w:szCs w:val="26"/>
+        </w:rPr>
+        <w:t>: xác định hàm xử lý cho các yêu cầu tương ứng từ client. Các hàm xử lý logic nghiệp vụ cho các yêu cầu</w:t>
+      </w:r>
+      <w:r>
+        <w:rPr>
+          <w:rFonts w:ascii="Times New Roman" w:hAnsi="Times New Roman" w:cs="Times New Roman"/>
+          <w:sz w:val="26"/>
+          <w:szCs w:val="26"/>
+        </w:rPr>
+        <w:t>, gọi dao để thao tác với database</w:t>
+      </w:r>
+      <w:r>
+        <w:rPr>
+          <w:rFonts w:ascii="Times New Roman" w:hAnsi="Times New Roman" w:cs="Times New Roman"/>
+          <w:sz w:val="26"/>
+          <w:szCs w:val="26"/>
+        </w:rPr>
+        <w:t>.</w:t>
+      </w:r>
     </w:p>
     <w:p>
       <w:pPr>
@@ -2137,42 +3772,7 @@
           <w:szCs w:val="26"/>
         </w:rPr>
       </w:pPr>
-      <w:bookmarkStart w:id="7" w:name="_Toc61104598"/>
-      <w:r>
-        <w:rPr>
-          <w:rFonts w:ascii="Times New Roman" w:hAnsi="Times New Roman" w:cs="Times New Roman"/>
-          <w:b/>
-          <w:bCs/>
-          <w:i/>
-          <w:iCs/>
-          <w:sz w:val="26"/>
-          <w:szCs w:val="26"/>
-        </w:rPr>
-        <w:t>Server</w:t>
-      </w:r>
-      <w:bookmarkEnd w:id="7"/>
-    </w:p>
-    <w:p>
-      <w:pPr>
-        <w:pStyle w:val="ListParagraph"/>
-        <w:numPr>
-          <w:ilvl w:val="0"/>
-          <w:numId w:val="4"/>
-        </w:numPr>
-        <w:spacing w:line="276" w:lineRule="auto"/>
-        <w:ind w:left="993" w:hanging="426"/>
-        <w:outlineLvl w:val="1"/>
-        <w:rPr>
-          <w:rFonts w:ascii="Times New Roman" w:hAnsi="Times New Roman" w:cs="Times New Roman"/>
-          <w:b/>
-          <w:bCs/>
-          <w:i/>
-          <w:iCs/>
-          <w:sz w:val="26"/>
-          <w:szCs w:val="26"/>
-        </w:rPr>
-      </w:pPr>
-      <w:bookmarkStart w:id="8" w:name="_Toc61104599"/>
+      <w:bookmarkStart w:id="6" w:name="_Toc61216600"/>
       <w:r>
         <w:rPr>
           <w:rFonts w:ascii="Times New Roman" w:hAnsi="Times New Roman" w:cs="Times New Roman"/>
@@ -2185,7 +3785,7 @@
         </w:rPr>
         <w:t>Client</w:t>
       </w:r>
-      <w:bookmarkEnd w:id="8"/>
+      <w:bookmarkEnd w:id="6"/>
     </w:p>
     <w:sectPr>
       <w:pgSz w:w="12240" w:h="15840"/>
@@ -3693,7 +5293,7 @@
 </file>
 
 <file path=customXml/itemProps1.xml><?xml version="1.0" encoding="utf-8"?>
-<ds:datastoreItem xmlns:ds="http://schemas.openxmlformats.org/officeDocument/2006/customXml" ds:itemID="{665675DA-D958-8A43-91BE-CD953E113AA9}">
+<ds:datastoreItem xmlns:ds="http://schemas.openxmlformats.org/officeDocument/2006/customXml" ds:itemID="{29FF025C-8E69-0740-9C78-3FECE751FE27}">
   <ds:schemaRefs>
     <ds:schemaRef ds:uri="http://schemas.openxmlformats.org/officeDocument/2006/bibliography"/>
   </ds:schemaRefs>

</xml_diff>